<commit_message>
* Proposal - Prof Edit
</commit_message>
<xml_diff>
--- a/Daycare HR Management System.docx
+++ b/Daycare HR Management System.docx
@@ -144,19 +144,7 @@
         <w:t xml:space="preserve"> to w</w:t>
       </w:r>
       <w:r>
-        <w:t>rite daily or weekly reviews for each child or group of children under their supervision and will be able to be seen by a paren</w:t>
-      </w:r>
-      <w:r>
-        <w:t>t</w:t>
-      </w:r>
-      <w:r>
-        <w:t>(s)</w:t>
-      </w:r>
-      <w:r>
-        <w:t xml:space="preserve"> or </w:t>
-      </w:r>
-      <w:r>
-        <w:t xml:space="preserve">legal guardian(s) and management. Also, management will be able to write daily or weekly reviews </w:t>
+        <w:t xml:space="preserve">rite daily or weekly reviews for each child or group of children under their supervision and will be able to be seen by a parent(s) or legal guardian(s) and management. Also, management will be able to write daily or weekly reviews </w:t>
       </w:r>
       <w:r>
         <w:t xml:space="preserve">regarding child </w:t>
@@ -224,13 +212,7 @@
     </w:p>
     <w:p>
       <w:r>
-        <w:t xml:space="preserve">List of </w:t>
-      </w:r>
-      <w:r>
-        <w:t>URLs</w:t>
-      </w:r>
-      <w:r>
-        <w:t xml:space="preserve"> to be implemented:</w:t>
+        <w:t>List of URLs to be implemented:</w:t>
       </w:r>
     </w:p>
     <w:p>
@@ -242,6 +224,9 @@
         </w:numPr>
       </w:pPr>
       <w:r>
+        <w:t>/</w:t>
+      </w:r>
+      <w:r>
         <w:t>register</w:t>
       </w:r>
     </w:p>
@@ -254,6 +239,9 @@
         </w:numPr>
       </w:pPr>
       <w:r>
+        <w:t>/</w:t>
+      </w:r>
+      <w:r>
         <w:t>login</w:t>
       </w:r>
     </w:p>
@@ -266,13 +254,15 @@
         </w:numPr>
       </w:pPr>
       <w:r>
-        <w:t>director_view</w:t>
-      </w:r>
-      <w:r>
-        <w:t>_</w:t>
-      </w:r>
-      <w:r>
-        <w:t>child</w:t>
+        <w:t>/child/{</w:t>
+      </w:r>
+      <w:proofErr w:type="spellStart"/>
+      <w:r>
+        <w:t>add,list</w:t>
+      </w:r>
+      <w:proofErr w:type="spellEnd"/>
+      <w:r>
+        <w:t>}</w:t>
       </w:r>
     </w:p>
     <w:p>
@@ -284,7 +274,23 @@
         </w:numPr>
       </w:pPr>
       <w:r>
-        <w:t>director_view_educator</w:t>
+        <w:t>/child/:</w:t>
+      </w:r>
+      <w:proofErr w:type="spellStart"/>
+      <w:r>
+        <w:t>childId</w:t>
+      </w:r>
+      <w:proofErr w:type="spellEnd"/>
+      <w:r>
+        <w:t>/{</w:t>
+      </w:r>
+      <w:proofErr w:type="spellStart"/>
+      <w:r>
+        <w:t>edit,delete</w:t>
+      </w:r>
+      <w:proofErr w:type="spellEnd"/>
+      <w:r>
+        <w:t>}</w:t>
       </w:r>
     </w:p>
     <w:p>
@@ -296,13 +302,21 @@
         </w:numPr>
       </w:pPr>
       <w:r>
-        <w:t>director</w:t>
-      </w:r>
-      <w:r>
-        <w:t>_edit</w:t>
-      </w:r>
-      <w:r>
-        <w:t>_educator</w:t>
+        <w:t>/</w:t>
+      </w:r>
+      <w:r>
+        <w:t>educator</w:t>
+      </w:r>
+      <w:r>
+        <w:t>/{</w:t>
+      </w:r>
+      <w:proofErr w:type="spellStart"/>
+      <w:r>
+        <w:t>add,list</w:t>
+      </w:r>
+      <w:proofErr w:type="spellEnd"/>
+      <w:r>
+        <w:t>}</w:t>
       </w:r>
     </w:p>
     <w:p>
@@ -314,10 +328,26 @@
         </w:numPr>
       </w:pPr>
       <w:r>
-        <w:t>director_edit_</w:t>
-      </w:r>
-      <w:r>
-        <w:t>child</w:t>
+        <w:t>/educator</w:t>
+      </w:r>
+      <w:r>
+        <w:t>/:</w:t>
+      </w:r>
+      <w:proofErr w:type="spellStart"/>
+      <w:r>
+        <w:t>childId</w:t>
+      </w:r>
+      <w:proofErr w:type="spellEnd"/>
+      <w:r>
+        <w:t>/{</w:t>
+      </w:r>
+      <w:proofErr w:type="spellStart"/>
+      <w:r>
+        <w:t>edit,delete</w:t>
+      </w:r>
+      <w:proofErr w:type="spellEnd"/>
+      <w:r>
+        <w:t>}</w:t>
       </w:r>
     </w:p>
     <w:p>
@@ -329,11 +359,13 @@
         </w:numPr>
       </w:pPr>
       <w:r>
-        <w:t>educator</w:t>
-      </w:r>
-      <w:r>
-        <w:t>_view</w:t>
-      </w:r>
+        <w:t>/</w:t>
+      </w:r>
+      <w:proofErr w:type="spellStart"/>
+      <w:r>
+        <w:t>recoverpassword</w:t>
+      </w:r>
+      <w:proofErr w:type="spellEnd"/>
     </w:p>
     <w:p>
       <w:pPr>
@@ -344,13 +376,23 @@
         </w:numPr>
       </w:pPr>
       <w:r>
-        <w:t>educator_</w:t>
-      </w:r>
-      <w:r>
-        <w:t>edit</w:t>
-      </w:r>
-      <w:r>
-        <w:t>_child</w:t>
+        <w:t>/child/:</w:t>
+      </w:r>
+      <w:proofErr w:type="spellStart"/>
+      <w:r>
+        <w:t>childId</w:t>
+      </w:r>
+      <w:proofErr w:type="spellEnd"/>
+      <w:r>
+        <w:t>/comment/{</w:t>
+      </w:r>
+      <w:proofErr w:type="spellStart"/>
+      <w:r>
+        <w:t>add,view</w:t>
+      </w:r>
+      <w:proofErr w:type="spellEnd"/>
+      <w:r>
+        <w:t>}</w:t>
       </w:r>
     </w:p>
     <w:p>
@@ -362,7 +404,21 @@
         </w:numPr>
       </w:pPr>
       <w:r>
-        <w:t>email_recovery</w:t>
+        <w:t>/</w:t>
+      </w:r>
+      <w:r>
+        <w:t>group</w:t>
+      </w:r>
+      <w:r>
+        <w:t>/{</w:t>
+      </w:r>
+      <w:proofErr w:type="spellStart"/>
+      <w:r>
+        <w:t>add,list</w:t>
+      </w:r>
+      <w:proofErr w:type="spellEnd"/>
+      <w:r>
+        <w:t>}</w:t>
       </w:r>
     </w:p>
     <w:p>
@@ -374,7 +430,29 @@
         </w:numPr>
       </w:pPr>
       <w:r>
-        <w:t>director_add_child</w:t>
+        <w:t>/</w:t>
+      </w:r>
+      <w:r>
+        <w:t>group</w:t>
+      </w:r>
+      <w:r>
+        <w:t>/:</w:t>
+      </w:r>
+      <w:proofErr w:type="spellStart"/>
+      <w:r>
+        <w:t>childId</w:t>
+      </w:r>
+      <w:proofErr w:type="spellEnd"/>
+      <w:r>
+        <w:t>/{</w:t>
+      </w:r>
+      <w:proofErr w:type="spellStart"/>
+      <w:r>
+        <w:t>edit,delete</w:t>
+      </w:r>
+      <w:proofErr w:type="spellEnd"/>
+      <w:r>
+        <w:t>}</w:t>
       </w:r>
     </w:p>
     <w:p>
@@ -385,12 +463,18 @@
           <w:numId w:val="1"/>
         </w:numPr>
       </w:pPr>
-      <w:r>
-        <w:t>director_view</w:t>
-      </w:r>
-      <w:r>
-        <w:t>_users</w:t>
-      </w:r>
+      <w:bookmarkStart w:id="0" w:name="_GoBack"/>
+      <w:bookmarkEnd w:id="0"/>
+    </w:p>
+    <w:p>
+      <w:pPr>
+        <w:ind w:left="1080"/>
+      </w:pPr>
+    </w:p>
+    <w:p>
+      <w:pPr>
+        <w:ind w:left="1080"/>
+      </w:pPr>
     </w:p>
     <w:p>
       <w:pPr>
@@ -425,7 +509,6 @@
     <w:p>
       <w:pPr>
         <w:rPr>
-          <w:rStyle w:val="Normal"/>
           <w:rFonts w:ascii="Times New Roman" w:eastAsia="Times New Roman" w:hAnsi="Times New Roman" w:cs="Times New Roman"/>
           <w:snapToGrid w:val="0"/>
           <w:color w:val="000000"/>
@@ -442,7 +525,6 @@
       <w:proofErr w:type="gramStart"/>
       <w:r>
         <w:rPr>
-          <w:rStyle w:val="Normal"/>
           <w:rFonts w:ascii="Times New Roman" w:eastAsia="Times New Roman" w:hAnsi="Times New Roman" w:cs="Times New Roman"/>
           <w:snapToGrid w:val="0"/>
           <w:color w:val="000000"/>
@@ -460,7 +542,6 @@
       <w:proofErr w:type="gramEnd"/>
       <w:r>
         <w:rPr>
-          <w:rStyle w:val="Normal"/>
           <w:rFonts w:ascii="Times New Roman" w:eastAsia="Times New Roman" w:hAnsi="Times New Roman" w:cs="Times New Roman"/>
           <w:snapToGrid w:val="0"/>
           <w:color w:val="000000"/>
@@ -530,8 +611,6 @@
           </wp:inline>
         </w:drawing>
       </w:r>
-      <w:bookmarkStart w:id="0" w:name="_GoBack"/>
-      <w:bookmarkEnd w:id="0"/>
     </w:p>
     <w:sectPr>
       <w:type w:val="continuous"/>

</xml_diff>

<commit_message>
***Display of Educators and Kids List (kids only 3 for test)
</commit_message>
<xml_diff>
--- a/Daycare HR Management System.docx
+++ b/Daycare HR Management System.docx
@@ -1,13 +1,13 @@
 
 <file path=word/document.xml><?xml version="1.0" encoding="utf-8"?>
-<w:document xmlns:wpc="http://schemas.microsoft.com/office/word/2010/wordprocessingCanvas" xmlns:cx="http://schemas.microsoft.com/office/drawing/2014/chartex" xmlns:cx1="http://schemas.microsoft.com/office/drawing/2015/9/8/chartex" xmlns:cx2="http://schemas.microsoft.com/office/drawing/2015/10/21/chartex" xmlns:cx3="http://schemas.microsoft.com/office/drawing/2016/5/9/chartex" xmlns:cx4="http://schemas.microsoft.com/office/drawing/2016/5/10/chartex" xmlns:cx5="http://schemas.microsoft.com/office/drawing/2016/5/11/chartex" xmlns:cx6="http://schemas.microsoft.com/office/drawing/2016/5/12/chartex" xmlns:cx7="http://schemas.microsoft.com/office/drawing/2016/5/13/chartex" xmlns:cx8="http://schemas.microsoft.com/office/drawing/2016/5/14/chartex" xmlns:mc="http://schemas.openxmlformats.org/markup-compatibility/2006" xmlns:o="urn:schemas-microsoft-com:office:office" xmlns:r="http://schemas.openxmlformats.org/officeDocument/2006/relationships" xmlns:m="http://schemas.openxmlformats.org/officeDocument/2006/math" xmlns:v="urn:schemas-microsoft-com:vml" xmlns:wp14="http://schemas.microsoft.com/office/word/2010/wordprocessingDrawing" xmlns:wp="http://schemas.openxmlformats.org/drawingml/2006/wordprocessingDrawing" xmlns:w10="urn:schemas-microsoft-com:office:word" xmlns:w="http://schemas.openxmlformats.org/wordprocessingml/2006/main" xmlns:w14="http://schemas.microsoft.com/office/word/2010/wordml" xmlns:w15="http://schemas.microsoft.com/office/word/2012/wordml" xmlns:w16se="http://schemas.microsoft.com/office/word/2015/wordml/symex" xmlns:wpg="http://schemas.microsoft.com/office/word/2010/wordprocessingGroup" xmlns:wpi="http://schemas.microsoft.com/office/word/2010/wordprocessingInk" xmlns:wne="http://schemas.microsoft.com/office/word/2006/wordml" xmlns:wps="http://schemas.microsoft.com/office/word/2010/wordprocessingShape" mc:Ignorable="w14 w15 w16se wp14">
+<w:document xmlns:wpc="http://schemas.microsoft.com/office/word/2010/wordprocessingCanvas" xmlns:mc="http://schemas.openxmlformats.org/markup-compatibility/2006" xmlns:o="urn:schemas-microsoft-com:office:office" xmlns:r="http://schemas.openxmlformats.org/officeDocument/2006/relationships" xmlns:m="http://schemas.openxmlformats.org/officeDocument/2006/math" xmlns:v="urn:schemas-microsoft-com:vml" xmlns:wp14="http://schemas.microsoft.com/office/word/2010/wordprocessingDrawing" xmlns:wp="http://schemas.openxmlformats.org/drawingml/2006/wordprocessingDrawing" xmlns:w10="urn:schemas-microsoft-com:office:word" xmlns:w="http://schemas.openxmlformats.org/wordprocessingml/2006/main" xmlns:w14="http://schemas.microsoft.com/office/word/2010/wordml" xmlns:wpg="http://schemas.microsoft.com/office/word/2010/wordprocessingGroup" xmlns:wpi="http://schemas.microsoft.com/office/word/2010/wordprocessingInk" xmlns:wne="http://schemas.microsoft.com/office/word/2006/wordml" xmlns:wps="http://schemas.microsoft.com/office/word/2010/wordprocessingShape" mc:Ignorable="w14 wp14">
   <w:body>
+    <w:bookmarkStart w:id="0" w:name="_Hlk482552394"/>
+    <w:bookmarkEnd w:id="0"/>
     <w:p>
       <w:pPr>
         <w:jc w:val="center"/>
       </w:pPr>
-      <w:bookmarkStart w:id="0" w:name="_Hlk482552394"/>
-      <w:bookmarkEnd w:id="0"/>
       <w:r>
         <w:rPr>
           <w:noProof/>
@@ -64,7 +64,7 @@
               </wp:anchor>
             </w:drawing>
           </mc:Choice>
-          <mc:Fallback>
+          <mc:Fallback xmlns:w16se="http://schemas.microsoft.com/office/word/2015/wordml/symex" xmlns:w15="http://schemas.microsoft.com/office/word/2012/wordml" xmlns:cx8="http://schemas.microsoft.com/office/drawing/2016/5/14/chartex" xmlns:cx7="http://schemas.microsoft.com/office/drawing/2016/5/13/chartex" xmlns:cx6="http://schemas.microsoft.com/office/drawing/2016/5/12/chartex" xmlns:cx5="http://schemas.microsoft.com/office/drawing/2016/5/11/chartex" xmlns:cx4="http://schemas.microsoft.com/office/drawing/2016/5/10/chartex" xmlns:cx3="http://schemas.microsoft.com/office/drawing/2016/5/9/chartex" xmlns:cx2="http://schemas.microsoft.com/office/drawing/2015/10/21/chartex" xmlns:cx1="http://schemas.microsoft.com/office/drawing/2015/9/8/chartex" xmlns:cx="http://schemas.microsoft.com/office/drawing/2014/chartex">
             <w:pict>
               <v:line w14:anchorId="596BC1F4" id="Straight Connector 1" o:spid="_x0000_s1026" style="position:absolute;z-index:-251657216;visibility:visible;mso-wrap-style:square;mso-wrap-distance-left:9pt;mso-wrap-distance-top:0;mso-wrap-distance-right:9pt;mso-wrap-distance-bottom:0;mso-position-horizontal:absolute;mso-position-horizontal-relative:text;mso-position-vertical:absolute;mso-position-vertical-relative:text" from="47.45pt,32.7pt" to="451.9pt,32.7pt" o:gfxdata="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" strokecolor="#5b9bd5 [3204]" strokeweight=".5pt">
                 <v:stroke joinstyle="miter"/>
@@ -86,12 +86,7 @@
         <w:ind w:firstLine="720"/>
       </w:pPr>
       <w:r>
-        <w:t>The purpose of the Daycare HR Management System is to securely, efficiently and accurately maintain and manage staff and children on a daily bas</w:t>
-      </w:r>
-      <w:bookmarkStart w:id="1" w:name="_GoBack"/>
-      <w:bookmarkEnd w:id="1"/>
-      <w:r>
-        <w:t xml:space="preserve">is. </w:t>
+        <w:t xml:space="preserve">The purpose of the Daycare HR Management System is to securely, efficiently and accurately maintain and manage staff and children on a daily basis. </w:t>
       </w:r>
     </w:p>
     <w:p>
@@ -163,6 +158,7 @@
     </w:p>
     <w:p>
       <w:r>
+        <w:lastRenderedPageBreak/>
         <w:t>List of URLs to be implemented:</w:t>
       </w:r>
     </w:p>
@@ -199,8 +195,13 @@
         </w:numPr>
       </w:pPr>
       <w:r>
-        <w:t>/recoverpassword</w:t>
-      </w:r>
+        <w:t>/</w:t>
+      </w:r>
+      <w:proofErr w:type="spellStart"/>
+      <w:r>
+        <w:t>recoverpassword</w:t>
+      </w:r>
+      <w:proofErr w:type="spellEnd"/>
     </w:p>
     <w:p>
       <w:pPr>
@@ -211,7 +212,15 @@
         </w:numPr>
       </w:pPr>
       <w:r>
-        <w:t>/child/{add,list}</w:t>
+        <w:t>/child/{</w:t>
+      </w:r>
+      <w:proofErr w:type="spellStart"/>
+      <w:r>
+        <w:t>add,list</w:t>
+      </w:r>
+      <w:proofErr w:type="spellEnd"/>
+      <w:r>
+        <w:t>}</w:t>
       </w:r>
     </w:p>
     <w:p>
@@ -223,7 +232,23 @@
         </w:numPr>
       </w:pPr>
       <w:r>
-        <w:t>/child/:childId/{edit,delete}</w:t>
+        <w:t>/child/:</w:t>
+      </w:r>
+      <w:proofErr w:type="spellStart"/>
+      <w:r>
+        <w:t>childId</w:t>
+      </w:r>
+      <w:proofErr w:type="spellEnd"/>
+      <w:r>
+        <w:t>/{</w:t>
+      </w:r>
+      <w:proofErr w:type="spellStart"/>
+      <w:r>
+        <w:t>edit,delete</w:t>
+      </w:r>
+      <w:proofErr w:type="spellEnd"/>
+      <w:r>
+        <w:t>}</w:t>
       </w:r>
     </w:p>
     <w:p>
@@ -235,7 +260,23 @@
         </w:numPr>
       </w:pPr>
       <w:r>
-        <w:t>/child/:childId/comment/{add,view}</w:t>
+        <w:t>/child/:</w:t>
+      </w:r>
+      <w:proofErr w:type="spellStart"/>
+      <w:r>
+        <w:t>childId</w:t>
+      </w:r>
+      <w:proofErr w:type="spellEnd"/>
+      <w:r>
+        <w:t>/comment/{</w:t>
+      </w:r>
+      <w:proofErr w:type="spellStart"/>
+      <w:r>
+        <w:t>add,view</w:t>
+      </w:r>
+      <w:proofErr w:type="spellEnd"/>
+      <w:r>
+        <w:t>}</w:t>
       </w:r>
     </w:p>
     <w:p>
@@ -252,7 +293,15 @@
         </w:numPr>
       </w:pPr>
       <w:r>
-        <w:t>/educator/{add,list}</w:t>
+        <w:t>/educator/{</w:t>
+      </w:r>
+      <w:proofErr w:type="spellStart"/>
+      <w:r>
+        <w:t>add,list</w:t>
+      </w:r>
+      <w:proofErr w:type="spellEnd"/>
+      <w:r>
+        <w:t>}</w:t>
       </w:r>
     </w:p>
     <w:p>
@@ -264,7 +313,23 @@
         </w:numPr>
       </w:pPr>
       <w:r>
-        <w:t>/educator/:childId/{edit,delete}</w:t>
+        <w:t>/educator/:</w:t>
+      </w:r>
+      <w:proofErr w:type="spellStart"/>
+      <w:r>
+        <w:t>childId</w:t>
+      </w:r>
+      <w:proofErr w:type="spellEnd"/>
+      <w:r>
+        <w:t>/{</w:t>
+      </w:r>
+      <w:proofErr w:type="spellStart"/>
+      <w:r>
+        <w:t>edit,delete</w:t>
+      </w:r>
+      <w:proofErr w:type="spellEnd"/>
+      <w:r>
+        <w:t>}</w:t>
       </w:r>
     </w:p>
     <w:p>
@@ -276,7 +341,15 @@
         </w:numPr>
       </w:pPr>
       <w:r>
-        <w:t>/group/{add,list}</w:t>
+        <w:t>/group/{</w:t>
+      </w:r>
+      <w:proofErr w:type="spellStart"/>
+      <w:r>
+        <w:t>add,list</w:t>
+      </w:r>
+      <w:proofErr w:type="spellEnd"/>
+      <w:r>
+        <w:t>}</w:t>
       </w:r>
     </w:p>
     <w:p>
@@ -288,7 +361,23 @@
         </w:numPr>
       </w:pPr>
       <w:r>
-        <w:t>/group/:childId/{edit,delete}</w:t>
+        <w:t>/group/:</w:t>
+      </w:r>
+      <w:proofErr w:type="spellStart"/>
+      <w:r>
+        <w:t>childId</w:t>
+      </w:r>
+      <w:proofErr w:type="spellEnd"/>
+      <w:r>
+        <w:t>/{</w:t>
+      </w:r>
+      <w:proofErr w:type="spellStart"/>
+      <w:r>
+        <w:t>edit,delete</w:t>
+      </w:r>
+      <w:proofErr w:type="spellEnd"/>
+      <w:r>
+        <w:t>}</w:t>
       </w:r>
     </w:p>
     <w:p>
@@ -330,16 +419,130 @@
           <w:docGrid w:linePitch="360"/>
         </w:sectPr>
       </w:pPr>
+    </w:p>
+    <w:p>
+      <w:pPr>
+        <w:rPr>
+          <w:rFonts w:ascii="Times New Roman" w:eastAsia="Times New Roman" w:hAnsi="Times New Roman" w:cs="Times New Roman"/>
+          <w:snapToGrid w:val="0"/>
+          <w:color w:val="000000"/>
+          <w:w w:val="0"/>
+          <w:sz w:val="0"/>
+          <w:szCs w:val="0"/>
+          <w:u w:color="000000"/>
+          <w:bdr w:val="none" w:sz="0" w:space="0" w:color="000000"/>
+          <w:shd w:val="clear" w:color="000000" w:fill="000000"/>
+          <w:lang w:eastAsia="x-none" w:bidi="x-none"/>
+        </w:rPr>
+      </w:pPr>
+    </w:p>
+    <w:p>
+      <w:pPr>
+        <w:rPr>
+          <w:rFonts w:ascii="Times New Roman" w:eastAsia="Times New Roman" w:hAnsi="Times New Roman" w:cs="Times New Roman"/>
+          <w:snapToGrid w:val="0"/>
+          <w:color w:val="000000"/>
+          <w:w w:val="0"/>
+          <w:sz w:val="0"/>
+          <w:szCs w:val="0"/>
+          <w:u w:color="000000"/>
+          <w:bdr w:val="none" w:sz="0" w:space="0" w:color="000000"/>
+          <w:shd w:val="clear" w:color="000000" w:fill="000000"/>
+          <w:lang w:eastAsia="x-none" w:bidi="x-none"/>
+        </w:rPr>
+      </w:pPr>
+    </w:p>
+    <w:p>
+      <w:pPr>
+        <w:rPr>
+          <w:rFonts w:ascii="Times New Roman" w:eastAsia="Times New Roman" w:hAnsi="Times New Roman" w:cs="Times New Roman"/>
+          <w:snapToGrid w:val="0"/>
+          <w:color w:val="000000"/>
+          <w:w w:val="0"/>
+          <w:sz w:val="0"/>
+          <w:szCs w:val="0"/>
+          <w:u w:color="000000"/>
+          <w:bdr w:val="none" w:sz="0" w:space="0" w:color="000000"/>
+          <w:shd w:val="clear" w:color="000000" w:fill="000000"/>
+          <w:lang w:eastAsia="x-none" w:bidi="x-none"/>
+        </w:rPr>
+      </w:pPr>
+    </w:p>
+    <w:p>
+      <w:pPr>
+        <w:rPr>
+          <w:rFonts w:ascii="Times New Roman" w:eastAsia="Times New Roman" w:hAnsi="Times New Roman" w:cs="Times New Roman"/>
+          <w:snapToGrid w:val="0"/>
+          <w:color w:val="000000"/>
+          <w:w w:val="0"/>
+          <w:sz w:val="0"/>
+          <w:szCs w:val="0"/>
+          <w:u w:color="000000"/>
+          <w:bdr w:val="none" w:sz="0" w:space="0" w:color="000000"/>
+          <w:shd w:val="clear" w:color="000000" w:fill="000000"/>
+          <w:lang w:eastAsia="x-none" w:bidi="x-none"/>
+        </w:rPr>
+      </w:pPr>
+    </w:p>
+    <w:p>
+      <w:pPr>
+        <w:rPr>
+          <w:rFonts w:ascii="Times New Roman" w:eastAsia="Times New Roman" w:hAnsi="Times New Roman" w:cs="Times New Roman"/>
+          <w:snapToGrid w:val="0"/>
+          <w:color w:val="000000"/>
+          <w:w w:val="0"/>
+          <w:sz w:val="0"/>
+          <w:szCs w:val="0"/>
+          <w:u w:color="000000"/>
+          <w:bdr w:val="none" w:sz="0" w:space="0" w:color="000000"/>
+          <w:shd w:val="clear" w:color="000000" w:fill="000000"/>
+          <w:lang w:eastAsia="x-none" w:bidi="x-none"/>
+        </w:rPr>
+      </w:pPr>
+    </w:p>
+    <w:p>
+      <w:pPr>
+        <w:rPr>
+          <w:rFonts w:ascii="Times New Roman" w:eastAsia="Times New Roman" w:hAnsi="Times New Roman" w:cs="Times New Roman"/>
+          <w:snapToGrid w:val="0"/>
+          <w:color w:val="000000"/>
+          <w:w w:val="0"/>
+          <w:sz w:val="0"/>
+          <w:szCs w:val="0"/>
+          <w:u w:color="000000"/>
+          <w:bdr w:val="none" w:sz="0" w:space="0" w:color="000000"/>
+          <w:shd w:val="clear" w:color="000000" w:fill="000000"/>
+          <w:lang w:eastAsia="x-none" w:bidi="x-none"/>
+        </w:rPr>
+      </w:pPr>
+    </w:p>
+    <w:p>
+      <w:pPr>
+        <w:rPr>
+          <w:rFonts w:ascii="Times New Roman" w:eastAsia="Times New Roman" w:hAnsi="Times New Roman" w:cs="Times New Roman"/>
+          <w:snapToGrid w:val="0"/>
+          <w:color w:val="000000"/>
+          <w:w w:val="0"/>
+          <w:sz w:val="0"/>
+          <w:szCs w:val="0"/>
+          <w:u w:color="000000"/>
+          <w:bdr w:val="none" w:sz="0" w:space="0" w:color="000000"/>
+          <w:shd w:val="clear" w:color="000000" w:fill="000000"/>
+          <w:lang w:eastAsia="x-none" w:bidi="x-none"/>
+        </w:rPr>
+      </w:pPr>
+      <w:bookmarkStart w:id="1" w:name="_GoBack"/>
       <w:r>
         <w:rPr>
           <w:noProof/>
           <w:lang w:val="en-CA" w:eastAsia="en-CA"/>
         </w:rPr>
+        <w:lastRenderedPageBreak/>
         <w:drawing>
-          <wp:inline distT="0" distB="0" distL="0" distR="0" wp14:anchorId="316B9224" wp14:editId="06D23FEE">
-            <wp:extent cx="6400800" cy="2775535"/>
-            <wp:effectExtent l="0" t="0" r="0" b="6350"/>
-            <wp:docPr id="3" name="Picture 3" descr="J:\PHP\Project\dbDesign1.JPG"/>
+          <wp:inline distT="0" distB="0" distL="0" distR="0" wp14:anchorId="59820923" wp14:editId="52A1BDC5">
+            <wp:extent cx="7072698" cy="3733800"/>
+            <wp:effectExtent l="0" t="0" r="0" b="0"/>
+            <wp:docPr id="21" name="Picture 21"/>
             <wp:cNvGraphicFramePr>
               <a:graphicFrameLocks xmlns:a="http://schemas.openxmlformats.org/drawingml/2006/main" noChangeAspect="1"/>
             </wp:cNvGraphicFramePr>
@@ -347,36 +550,23 @@
               <a:graphicData uri="http://schemas.openxmlformats.org/drawingml/2006/picture">
                 <pic:pic xmlns:pic="http://schemas.openxmlformats.org/drawingml/2006/picture">
                   <pic:nvPicPr>
-                    <pic:cNvPr id="0" name="Picture 2" descr="J:\PHP\Project\dbDesign1.JPG"/>
-                    <pic:cNvPicPr>
-                      <a:picLocks noChangeAspect="1" noChangeArrowheads="1"/>
-                    </pic:cNvPicPr>
+                    <pic:cNvPr id="0" name=""/>
+                    <pic:cNvPicPr/>
                   </pic:nvPicPr>
                   <pic:blipFill>
-                    <a:blip r:embed="rId5">
-                      <a:extLst>
-                        <a:ext uri="{28A0092B-C50C-407E-A947-70E740481C1C}">
-                          <a14:useLocalDpi xmlns:a14="http://schemas.microsoft.com/office/drawing/2010/main" val="0"/>
-                        </a:ext>
-                      </a:extLst>
-                    </a:blip>
-                    <a:srcRect/>
+                    <a:blip r:embed="rId6"/>
                     <a:stretch>
                       <a:fillRect/>
                     </a:stretch>
                   </pic:blipFill>
-                  <pic:spPr bwMode="auto">
+                  <pic:spPr>
                     <a:xfrm>
                       <a:off x="0" y="0"/>
-                      <a:ext cx="6400800" cy="2775535"/>
+                      <a:ext cx="7078801" cy="3737022"/>
                     </a:xfrm>
                     <a:prstGeom prst="rect">
                       <a:avLst/>
                     </a:prstGeom>
-                    <a:noFill/>
-                    <a:ln>
-                      <a:noFill/>
-                    </a:ln>
                   </pic:spPr>
                 </pic:pic>
               </a:graphicData>
@@ -384,6 +574,855 @@
           </wp:inline>
         </w:drawing>
       </w:r>
+      <w:bookmarkEnd w:id="1"/>
+    </w:p>
+    <w:p>
+      <w:pPr>
+        <w:rPr>
+          <w:rFonts w:ascii="Times New Roman" w:eastAsia="Times New Roman" w:hAnsi="Times New Roman" w:cs="Times New Roman"/>
+          <w:snapToGrid w:val="0"/>
+          <w:color w:val="000000"/>
+          <w:w w:val="0"/>
+          <w:sz w:val="0"/>
+          <w:szCs w:val="0"/>
+          <w:u w:color="000000"/>
+          <w:bdr w:val="none" w:sz="0" w:space="0" w:color="000000"/>
+          <w:shd w:val="clear" w:color="000000" w:fill="000000"/>
+          <w:lang w:eastAsia="x-none" w:bidi="x-none"/>
+        </w:rPr>
+      </w:pPr>
+    </w:p>
+    <w:p>
+      <w:pPr>
+        <w:rPr>
+          <w:rFonts w:ascii="Times New Roman" w:eastAsia="Times New Roman" w:hAnsi="Times New Roman" w:cs="Times New Roman"/>
+          <w:snapToGrid w:val="0"/>
+          <w:color w:val="000000"/>
+          <w:w w:val="0"/>
+          <w:sz w:val="0"/>
+          <w:szCs w:val="0"/>
+          <w:u w:color="000000"/>
+          <w:bdr w:val="none" w:sz="0" w:space="0" w:color="000000"/>
+          <w:shd w:val="clear" w:color="000000" w:fill="000000"/>
+          <w:lang w:eastAsia="x-none" w:bidi="x-none"/>
+        </w:rPr>
+      </w:pPr>
+    </w:p>
+    <w:p>
+      <w:pPr>
+        <w:rPr>
+          <w:rFonts w:ascii="Times New Roman" w:eastAsia="Times New Roman" w:hAnsi="Times New Roman" w:cs="Times New Roman"/>
+          <w:snapToGrid w:val="0"/>
+          <w:color w:val="000000"/>
+          <w:w w:val="0"/>
+          <w:sz w:val="0"/>
+          <w:szCs w:val="0"/>
+          <w:u w:color="000000"/>
+          <w:bdr w:val="none" w:sz="0" w:space="0" w:color="000000"/>
+          <w:shd w:val="clear" w:color="000000" w:fill="000000"/>
+          <w:lang w:eastAsia="x-none" w:bidi="x-none"/>
+        </w:rPr>
+      </w:pPr>
+    </w:p>
+    <w:p>
+      <w:pPr>
+        <w:rPr>
+          <w:rFonts w:ascii="Times New Roman" w:eastAsia="Times New Roman" w:hAnsi="Times New Roman" w:cs="Times New Roman"/>
+          <w:snapToGrid w:val="0"/>
+          <w:color w:val="000000"/>
+          <w:w w:val="0"/>
+          <w:sz w:val="0"/>
+          <w:szCs w:val="0"/>
+          <w:u w:color="000000"/>
+          <w:bdr w:val="none" w:sz="0" w:space="0" w:color="000000"/>
+          <w:shd w:val="clear" w:color="000000" w:fill="000000"/>
+          <w:lang w:eastAsia="x-none" w:bidi="x-none"/>
+        </w:rPr>
+      </w:pPr>
+    </w:p>
+    <w:p>
+      <w:pPr>
+        <w:rPr>
+          <w:rFonts w:ascii="Times New Roman" w:eastAsia="Times New Roman" w:hAnsi="Times New Roman" w:cs="Times New Roman"/>
+          <w:snapToGrid w:val="0"/>
+          <w:color w:val="000000"/>
+          <w:w w:val="0"/>
+          <w:sz w:val="0"/>
+          <w:szCs w:val="0"/>
+          <w:u w:color="000000"/>
+          <w:bdr w:val="none" w:sz="0" w:space="0" w:color="000000"/>
+          <w:shd w:val="clear" w:color="000000" w:fill="000000"/>
+          <w:lang w:eastAsia="x-none" w:bidi="x-none"/>
+        </w:rPr>
+      </w:pPr>
+    </w:p>
+    <w:p>
+      <w:pPr>
+        <w:rPr>
+          <w:rFonts w:ascii="Times New Roman" w:eastAsia="Times New Roman" w:hAnsi="Times New Roman" w:cs="Times New Roman"/>
+          <w:snapToGrid w:val="0"/>
+          <w:color w:val="000000"/>
+          <w:w w:val="0"/>
+          <w:sz w:val="0"/>
+          <w:szCs w:val="0"/>
+          <w:u w:color="000000"/>
+          <w:bdr w:val="none" w:sz="0" w:space="0" w:color="000000"/>
+          <w:shd w:val="clear" w:color="000000" w:fill="000000"/>
+          <w:lang w:eastAsia="x-none" w:bidi="x-none"/>
+        </w:rPr>
+      </w:pPr>
+    </w:p>
+    <w:p>
+      <w:pPr>
+        <w:rPr>
+          <w:rFonts w:ascii="Times New Roman" w:eastAsia="Times New Roman" w:hAnsi="Times New Roman" w:cs="Times New Roman"/>
+          <w:snapToGrid w:val="0"/>
+          <w:color w:val="000000"/>
+          <w:w w:val="0"/>
+          <w:sz w:val="0"/>
+          <w:szCs w:val="0"/>
+          <w:u w:color="000000"/>
+          <w:bdr w:val="none" w:sz="0" w:space="0" w:color="000000"/>
+          <w:shd w:val="clear" w:color="000000" w:fill="000000"/>
+          <w:lang w:eastAsia="x-none" w:bidi="x-none"/>
+        </w:rPr>
+      </w:pPr>
+    </w:p>
+    <w:p>
+      <w:pPr>
+        <w:rPr>
+          <w:rFonts w:ascii="Times New Roman" w:eastAsia="Times New Roman" w:hAnsi="Times New Roman" w:cs="Times New Roman"/>
+          <w:snapToGrid w:val="0"/>
+          <w:color w:val="000000"/>
+          <w:w w:val="0"/>
+          <w:sz w:val="0"/>
+          <w:szCs w:val="0"/>
+          <w:u w:color="000000"/>
+          <w:bdr w:val="none" w:sz="0" w:space="0" w:color="000000"/>
+          <w:shd w:val="clear" w:color="000000" w:fill="000000"/>
+          <w:lang w:eastAsia="x-none" w:bidi="x-none"/>
+        </w:rPr>
+      </w:pPr>
+    </w:p>
+    <w:p>
+      <w:pPr>
+        <w:rPr>
+          <w:rFonts w:ascii="Times New Roman" w:eastAsia="Times New Roman" w:hAnsi="Times New Roman" w:cs="Times New Roman"/>
+          <w:snapToGrid w:val="0"/>
+          <w:color w:val="000000"/>
+          <w:w w:val="0"/>
+          <w:sz w:val="0"/>
+          <w:szCs w:val="0"/>
+          <w:u w:color="000000"/>
+          <w:bdr w:val="none" w:sz="0" w:space="0" w:color="000000"/>
+          <w:shd w:val="clear" w:color="000000" w:fill="000000"/>
+          <w:lang w:eastAsia="x-none" w:bidi="x-none"/>
+        </w:rPr>
+      </w:pPr>
+    </w:p>
+    <w:p>
+      <w:pPr>
+        <w:rPr>
+          <w:rFonts w:ascii="Times New Roman" w:eastAsia="Times New Roman" w:hAnsi="Times New Roman" w:cs="Times New Roman"/>
+          <w:snapToGrid w:val="0"/>
+          <w:color w:val="000000"/>
+          <w:w w:val="0"/>
+          <w:sz w:val="0"/>
+          <w:szCs w:val="0"/>
+          <w:u w:color="000000"/>
+          <w:bdr w:val="none" w:sz="0" w:space="0" w:color="000000"/>
+          <w:shd w:val="clear" w:color="000000" w:fill="000000"/>
+          <w:lang w:eastAsia="x-none" w:bidi="x-none"/>
+        </w:rPr>
+      </w:pPr>
+    </w:p>
+    <w:p>
+      <w:pPr>
+        <w:rPr>
+          <w:rFonts w:ascii="Times New Roman" w:eastAsia="Times New Roman" w:hAnsi="Times New Roman" w:cs="Times New Roman"/>
+          <w:snapToGrid w:val="0"/>
+          <w:color w:val="000000"/>
+          <w:w w:val="0"/>
+          <w:sz w:val="0"/>
+          <w:szCs w:val="0"/>
+          <w:u w:color="000000"/>
+          <w:bdr w:val="none" w:sz="0" w:space="0" w:color="000000"/>
+          <w:shd w:val="clear" w:color="000000" w:fill="000000"/>
+          <w:lang w:eastAsia="x-none" w:bidi="x-none"/>
+        </w:rPr>
+      </w:pPr>
+    </w:p>
+    <w:p>
+      <w:pPr>
+        <w:rPr>
+          <w:rFonts w:ascii="Times New Roman" w:eastAsia="Times New Roman" w:hAnsi="Times New Roman" w:cs="Times New Roman"/>
+          <w:snapToGrid w:val="0"/>
+          <w:color w:val="000000"/>
+          <w:w w:val="0"/>
+          <w:sz w:val="0"/>
+          <w:szCs w:val="0"/>
+          <w:u w:color="000000"/>
+          <w:bdr w:val="none" w:sz="0" w:space="0" w:color="000000"/>
+          <w:shd w:val="clear" w:color="000000" w:fill="000000"/>
+          <w:lang w:eastAsia="x-none" w:bidi="x-none"/>
+        </w:rPr>
+      </w:pPr>
+    </w:p>
+    <w:p>
+      <w:pPr>
+        <w:rPr>
+          <w:rFonts w:ascii="Times New Roman" w:eastAsia="Times New Roman" w:hAnsi="Times New Roman" w:cs="Times New Roman"/>
+          <w:snapToGrid w:val="0"/>
+          <w:color w:val="000000"/>
+          <w:w w:val="0"/>
+          <w:sz w:val="0"/>
+          <w:szCs w:val="0"/>
+          <w:u w:color="000000"/>
+          <w:bdr w:val="none" w:sz="0" w:space="0" w:color="000000"/>
+          <w:shd w:val="clear" w:color="000000" w:fill="000000"/>
+          <w:lang w:eastAsia="x-none" w:bidi="x-none"/>
+        </w:rPr>
+      </w:pPr>
+    </w:p>
+    <w:p>
+      <w:pPr>
+        <w:rPr>
+          <w:rFonts w:ascii="Times New Roman" w:eastAsia="Times New Roman" w:hAnsi="Times New Roman" w:cs="Times New Roman"/>
+          <w:snapToGrid w:val="0"/>
+          <w:color w:val="000000"/>
+          <w:w w:val="0"/>
+          <w:sz w:val="0"/>
+          <w:szCs w:val="0"/>
+          <w:u w:color="000000"/>
+          <w:bdr w:val="none" w:sz="0" w:space="0" w:color="000000"/>
+          <w:shd w:val="clear" w:color="000000" w:fill="000000"/>
+          <w:lang w:eastAsia="x-none" w:bidi="x-none"/>
+        </w:rPr>
+      </w:pPr>
+    </w:p>
+    <w:p>
+      <w:pPr>
+        <w:rPr>
+          <w:rFonts w:ascii="Times New Roman" w:eastAsia="Times New Roman" w:hAnsi="Times New Roman" w:cs="Times New Roman"/>
+          <w:snapToGrid w:val="0"/>
+          <w:color w:val="000000"/>
+          <w:w w:val="0"/>
+          <w:sz w:val="0"/>
+          <w:szCs w:val="0"/>
+          <w:u w:color="000000"/>
+          <w:bdr w:val="none" w:sz="0" w:space="0" w:color="000000"/>
+          <w:shd w:val="clear" w:color="000000" w:fill="000000"/>
+          <w:lang w:eastAsia="x-none" w:bidi="x-none"/>
+        </w:rPr>
+      </w:pPr>
+    </w:p>
+    <w:p>
+      <w:pPr>
+        <w:rPr>
+          <w:rFonts w:ascii="Times New Roman" w:eastAsia="Times New Roman" w:hAnsi="Times New Roman" w:cs="Times New Roman"/>
+          <w:snapToGrid w:val="0"/>
+          <w:color w:val="000000"/>
+          <w:w w:val="0"/>
+          <w:sz w:val="0"/>
+          <w:szCs w:val="0"/>
+          <w:u w:color="000000"/>
+          <w:bdr w:val="none" w:sz="0" w:space="0" w:color="000000"/>
+          <w:shd w:val="clear" w:color="000000" w:fill="000000"/>
+          <w:lang w:eastAsia="x-none" w:bidi="x-none"/>
+        </w:rPr>
+      </w:pPr>
+    </w:p>
+    <w:p>
+      <w:pPr>
+        <w:rPr>
+          <w:rFonts w:ascii="Times New Roman" w:eastAsia="Times New Roman" w:hAnsi="Times New Roman" w:cs="Times New Roman"/>
+          <w:snapToGrid w:val="0"/>
+          <w:color w:val="000000"/>
+          <w:w w:val="0"/>
+          <w:sz w:val="0"/>
+          <w:szCs w:val="0"/>
+          <w:u w:color="000000"/>
+          <w:bdr w:val="none" w:sz="0" w:space="0" w:color="000000"/>
+          <w:shd w:val="clear" w:color="000000" w:fill="000000"/>
+          <w:lang w:eastAsia="x-none" w:bidi="x-none"/>
+        </w:rPr>
+      </w:pPr>
+    </w:p>
+    <w:p>
+      <w:pPr>
+        <w:rPr>
+          <w:rFonts w:ascii="Times New Roman" w:eastAsia="Times New Roman" w:hAnsi="Times New Roman" w:cs="Times New Roman"/>
+          <w:snapToGrid w:val="0"/>
+          <w:color w:val="000000"/>
+          <w:w w:val="0"/>
+          <w:sz w:val="0"/>
+          <w:szCs w:val="0"/>
+          <w:u w:color="000000"/>
+          <w:bdr w:val="none" w:sz="0" w:space="0" w:color="000000"/>
+          <w:shd w:val="clear" w:color="000000" w:fill="000000"/>
+          <w:lang w:eastAsia="x-none" w:bidi="x-none"/>
+        </w:rPr>
+      </w:pPr>
+    </w:p>
+    <w:p>
+      <w:pPr>
+        <w:rPr>
+          <w:rFonts w:ascii="Times New Roman" w:eastAsia="Times New Roman" w:hAnsi="Times New Roman" w:cs="Times New Roman"/>
+          <w:snapToGrid w:val="0"/>
+          <w:color w:val="000000"/>
+          <w:w w:val="0"/>
+          <w:sz w:val="0"/>
+          <w:szCs w:val="0"/>
+          <w:u w:color="000000"/>
+          <w:bdr w:val="none" w:sz="0" w:space="0" w:color="000000"/>
+          <w:shd w:val="clear" w:color="000000" w:fill="000000"/>
+          <w:lang w:eastAsia="x-none" w:bidi="x-none"/>
+        </w:rPr>
+      </w:pPr>
+    </w:p>
+    <w:p>
+      <w:pPr>
+        <w:rPr>
+          <w:rFonts w:ascii="Times New Roman" w:eastAsia="Times New Roman" w:hAnsi="Times New Roman" w:cs="Times New Roman"/>
+          <w:snapToGrid w:val="0"/>
+          <w:color w:val="000000"/>
+          <w:w w:val="0"/>
+          <w:sz w:val="0"/>
+          <w:szCs w:val="0"/>
+          <w:u w:color="000000"/>
+          <w:bdr w:val="none" w:sz="0" w:space="0" w:color="000000"/>
+          <w:shd w:val="clear" w:color="000000" w:fill="000000"/>
+          <w:lang w:eastAsia="x-none" w:bidi="x-none"/>
+        </w:rPr>
+      </w:pPr>
+    </w:p>
+    <w:p>
+      <w:pPr>
+        <w:rPr>
+          <w:rFonts w:ascii="Times New Roman" w:eastAsia="Times New Roman" w:hAnsi="Times New Roman" w:cs="Times New Roman"/>
+          <w:snapToGrid w:val="0"/>
+          <w:color w:val="000000"/>
+          <w:w w:val="0"/>
+          <w:sz w:val="0"/>
+          <w:szCs w:val="0"/>
+          <w:u w:color="000000"/>
+          <w:bdr w:val="none" w:sz="0" w:space="0" w:color="000000"/>
+          <w:shd w:val="clear" w:color="000000" w:fill="000000"/>
+          <w:lang w:eastAsia="x-none" w:bidi="x-none"/>
+        </w:rPr>
+      </w:pPr>
+    </w:p>
+    <w:p>
+      <w:pPr>
+        <w:rPr>
+          <w:rFonts w:ascii="Times New Roman" w:eastAsia="Times New Roman" w:hAnsi="Times New Roman" w:cs="Times New Roman"/>
+          <w:snapToGrid w:val="0"/>
+          <w:color w:val="000000"/>
+          <w:w w:val="0"/>
+          <w:sz w:val="0"/>
+          <w:szCs w:val="0"/>
+          <w:u w:color="000000"/>
+          <w:bdr w:val="none" w:sz="0" w:space="0" w:color="000000"/>
+          <w:shd w:val="clear" w:color="000000" w:fill="000000"/>
+          <w:lang w:eastAsia="x-none" w:bidi="x-none"/>
+        </w:rPr>
+      </w:pPr>
+    </w:p>
+    <w:p>
+      <w:pPr>
+        <w:rPr>
+          <w:rFonts w:ascii="Times New Roman" w:eastAsia="Times New Roman" w:hAnsi="Times New Roman" w:cs="Times New Roman"/>
+          <w:snapToGrid w:val="0"/>
+          <w:color w:val="000000"/>
+          <w:w w:val="0"/>
+          <w:sz w:val="0"/>
+          <w:szCs w:val="0"/>
+          <w:u w:color="000000"/>
+          <w:bdr w:val="none" w:sz="0" w:space="0" w:color="000000"/>
+          <w:shd w:val="clear" w:color="000000" w:fill="000000"/>
+          <w:lang w:eastAsia="x-none" w:bidi="x-none"/>
+        </w:rPr>
+      </w:pPr>
+    </w:p>
+    <w:p>
+      <w:pPr>
+        <w:rPr>
+          <w:rFonts w:ascii="Times New Roman" w:eastAsia="Times New Roman" w:hAnsi="Times New Roman" w:cs="Times New Roman"/>
+          <w:snapToGrid w:val="0"/>
+          <w:color w:val="000000"/>
+          <w:w w:val="0"/>
+          <w:sz w:val="0"/>
+          <w:szCs w:val="0"/>
+          <w:u w:color="000000"/>
+          <w:bdr w:val="none" w:sz="0" w:space="0" w:color="000000"/>
+          <w:shd w:val="clear" w:color="000000" w:fill="000000"/>
+          <w:lang w:eastAsia="x-none" w:bidi="x-none"/>
+        </w:rPr>
+      </w:pPr>
+    </w:p>
+    <w:p>
+      <w:pPr>
+        <w:rPr>
+          <w:rFonts w:ascii="Times New Roman" w:eastAsia="Times New Roman" w:hAnsi="Times New Roman" w:cs="Times New Roman"/>
+          <w:snapToGrid w:val="0"/>
+          <w:color w:val="000000"/>
+          <w:w w:val="0"/>
+          <w:sz w:val="0"/>
+          <w:szCs w:val="0"/>
+          <w:u w:color="000000"/>
+          <w:bdr w:val="none" w:sz="0" w:space="0" w:color="000000"/>
+          <w:shd w:val="clear" w:color="000000" w:fill="000000"/>
+          <w:lang w:eastAsia="x-none" w:bidi="x-none"/>
+        </w:rPr>
+      </w:pPr>
+    </w:p>
+    <w:p>
+      <w:pPr>
+        <w:rPr>
+          <w:rFonts w:ascii="Times New Roman" w:eastAsia="Times New Roman" w:hAnsi="Times New Roman" w:cs="Times New Roman"/>
+          <w:snapToGrid w:val="0"/>
+          <w:color w:val="000000"/>
+          <w:w w:val="0"/>
+          <w:sz w:val="0"/>
+          <w:szCs w:val="0"/>
+          <w:u w:color="000000"/>
+          <w:bdr w:val="none" w:sz="0" w:space="0" w:color="000000"/>
+          <w:shd w:val="clear" w:color="000000" w:fill="000000"/>
+          <w:lang w:eastAsia="x-none" w:bidi="x-none"/>
+        </w:rPr>
+      </w:pPr>
+    </w:p>
+    <w:p>
+      <w:pPr>
+        <w:rPr>
+          <w:rFonts w:ascii="Times New Roman" w:eastAsia="Times New Roman" w:hAnsi="Times New Roman" w:cs="Times New Roman"/>
+          <w:snapToGrid w:val="0"/>
+          <w:color w:val="000000"/>
+          <w:w w:val="0"/>
+          <w:sz w:val="0"/>
+          <w:szCs w:val="0"/>
+          <w:u w:color="000000"/>
+          <w:bdr w:val="none" w:sz="0" w:space="0" w:color="000000"/>
+          <w:shd w:val="clear" w:color="000000" w:fill="000000"/>
+          <w:lang w:eastAsia="x-none" w:bidi="x-none"/>
+        </w:rPr>
+      </w:pPr>
+    </w:p>
+    <w:p>
+      <w:pPr>
+        <w:rPr>
+          <w:rFonts w:ascii="Times New Roman" w:eastAsia="Times New Roman" w:hAnsi="Times New Roman" w:cs="Times New Roman"/>
+          <w:snapToGrid w:val="0"/>
+          <w:color w:val="000000"/>
+          <w:w w:val="0"/>
+          <w:sz w:val="0"/>
+          <w:szCs w:val="0"/>
+          <w:u w:color="000000"/>
+          <w:bdr w:val="none" w:sz="0" w:space="0" w:color="000000"/>
+          <w:shd w:val="clear" w:color="000000" w:fill="000000"/>
+          <w:lang w:eastAsia="x-none" w:bidi="x-none"/>
+        </w:rPr>
+      </w:pPr>
+    </w:p>
+    <w:p>
+      <w:pPr>
+        <w:rPr>
+          <w:rFonts w:ascii="Times New Roman" w:eastAsia="Times New Roman" w:hAnsi="Times New Roman" w:cs="Times New Roman"/>
+          <w:snapToGrid w:val="0"/>
+          <w:color w:val="000000"/>
+          <w:w w:val="0"/>
+          <w:sz w:val="0"/>
+          <w:szCs w:val="0"/>
+          <w:u w:color="000000"/>
+          <w:bdr w:val="none" w:sz="0" w:space="0" w:color="000000"/>
+          <w:shd w:val="clear" w:color="000000" w:fill="000000"/>
+          <w:lang w:eastAsia="x-none" w:bidi="x-none"/>
+        </w:rPr>
+      </w:pPr>
+    </w:p>
+    <w:p>
+      <w:pPr>
+        <w:rPr>
+          <w:rFonts w:ascii="Times New Roman" w:eastAsia="Times New Roman" w:hAnsi="Times New Roman" w:cs="Times New Roman"/>
+          <w:snapToGrid w:val="0"/>
+          <w:color w:val="000000"/>
+          <w:w w:val="0"/>
+          <w:sz w:val="0"/>
+          <w:szCs w:val="0"/>
+          <w:u w:color="000000"/>
+          <w:bdr w:val="none" w:sz="0" w:space="0" w:color="000000"/>
+          <w:shd w:val="clear" w:color="000000" w:fill="000000"/>
+          <w:lang w:eastAsia="x-none" w:bidi="x-none"/>
+        </w:rPr>
+      </w:pPr>
+    </w:p>
+    <w:p>
+      <w:pPr>
+        <w:rPr>
+          <w:rFonts w:ascii="Times New Roman" w:eastAsia="Times New Roman" w:hAnsi="Times New Roman" w:cs="Times New Roman"/>
+          <w:snapToGrid w:val="0"/>
+          <w:color w:val="000000"/>
+          <w:w w:val="0"/>
+          <w:sz w:val="0"/>
+          <w:szCs w:val="0"/>
+          <w:u w:color="000000"/>
+          <w:bdr w:val="none" w:sz="0" w:space="0" w:color="000000"/>
+          <w:shd w:val="clear" w:color="000000" w:fill="000000"/>
+          <w:lang w:eastAsia="x-none" w:bidi="x-none"/>
+        </w:rPr>
+      </w:pPr>
+    </w:p>
+    <w:p>
+      <w:pPr>
+        <w:rPr>
+          <w:rFonts w:ascii="Times New Roman" w:eastAsia="Times New Roman" w:hAnsi="Times New Roman" w:cs="Times New Roman"/>
+          <w:snapToGrid w:val="0"/>
+          <w:color w:val="000000"/>
+          <w:w w:val="0"/>
+          <w:sz w:val="0"/>
+          <w:szCs w:val="0"/>
+          <w:u w:color="000000"/>
+          <w:bdr w:val="none" w:sz="0" w:space="0" w:color="000000"/>
+          <w:shd w:val="clear" w:color="000000" w:fill="000000"/>
+          <w:lang w:eastAsia="x-none" w:bidi="x-none"/>
+        </w:rPr>
+      </w:pPr>
+    </w:p>
+    <w:p>
+      <w:pPr>
+        <w:rPr>
+          <w:rFonts w:ascii="Times New Roman" w:eastAsia="Times New Roman" w:hAnsi="Times New Roman" w:cs="Times New Roman"/>
+          <w:snapToGrid w:val="0"/>
+          <w:color w:val="000000"/>
+          <w:w w:val="0"/>
+          <w:sz w:val="0"/>
+          <w:szCs w:val="0"/>
+          <w:u w:color="000000"/>
+          <w:bdr w:val="none" w:sz="0" w:space="0" w:color="000000"/>
+          <w:shd w:val="clear" w:color="000000" w:fill="000000"/>
+          <w:lang w:eastAsia="x-none" w:bidi="x-none"/>
+        </w:rPr>
+      </w:pPr>
+    </w:p>
+    <w:p>
+      <w:pPr>
+        <w:rPr>
+          <w:rFonts w:ascii="Times New Roman" w:eastAsia="Times New Roman" w:hAnsi="Times New Roman" w:cs="Times New Roman"/>
+          <w:snapToGrid w:val="0"/>
+          <w:color w:val="000000"/>
+          <w:w w:val="0"/>
+          <w:sz w:val="0"/>
+          <w:szCs w:val="0"/>
+          <w:u w:color="000000"/>
+          <w:bdr w:val="none" w:sz="0" w:space="0" w:color="000000"/>
+          <w:shd w:val="clear" w:color="000000" w:fill="000000"/>
+          <w:lang w:eastAsia="x-none" w:bidi="x-none"/>
+        </w:rPr>
+      </w:pPr>
+    </w:p>
+    <w:p>
+      <w:pPr>
+        <w:rPr>
+          <w:rFonts w:ascii="Times New Roman" w:eastAsia="Times New Roman" w:hAnsi="Times New Roman" w:cs="Times New Roman"/>
+          <w:snapToGrid w:val="0"/>
+          <w:color w:val="000000"/>
+          <w:w w:val="0"/>
+          <w:sz w:val="0"/>
+          <w:szCs w:val="0"/>
+          <w:u w:color="000000"/>
+          <w:bdr w:val="none" w:sz="0" w:space="0" w:color="000000"/>
+          <w:shd w:val="clear" w:color="000000" w:fill="000000"/>
+          <w:lang w:eastAsia="x-none" w:bidi="x-none"/>
+        </w:rPr>
+      </w:pPr>
+    </w:p>
+    <w:p>
+      <w:pPr>
+        <w:rPr>
+          <w:rFonts w:ascii="Times New Roman" w:eastAsia="Times New Roman" w:hAnsi="Times New Roman" w:cs="Times New Roman"/>
+          <w:snapToGrid w:val="0"/>
+          <w:color w:val="000000"/>
+          <w:w w:val="0"/>
+          <w:sz w:val="0"/>
+          <w:szCs w:val="0"/>
+          <w:u w:color="000000"/>
+          <w:bdr w:val="none" w:sz="0" w:space="0" w:color="000000"/>
+          <w:shd w:val="clear" w:color="000000" w:fill="000000"/>
+          <w:lang w:eastAsia="x-none" w:bidi="x-none"/>
+        </w:rPr>
+      </w:pPr>
+    </w:p>
+    <w:p>
+      <w:pPr>
+        <w:rPr>
+          <w:rFonts w:ascii="Times New Roman" w:eastAsia="Times New Roman" w:hAnsi="Times New Roman" w:cs="Times New Roman"/>
+          <w:snapToGrid w:val="0"/>
+          <w:color w:val="000000"/>
+          <w:w w:val="0"/>
+          <w:sz w:val="0"/>
+          <w:szCs w:val="0"/>
+          <w:u w:color="000000"/>
+          <w:bdr w:val="none" w:sz="0" w:space="0" w:color="000000"/>
+          <w:shd w:val="clear" w:color="000000" w:fill="000000"/>
+          <w:lang w:eastAsia="x-none" w:bidi="x-none"/>
+        </w:rPr>
+      </w:pPr>
+    </w:p>
+    <w:p>
+      <w:pPr>
+        <w:rPr>
+          <w:rFonts w:ascii="Times New Roman" w:eastAsia="Times New Roman" w:hAnsi="Times New Roman" w:cs="Times New Roman"/>
+          <w:snapToGrid w:val="0"/>
+          <w:color w:val="000000"/>
+          <w:w w:val="0"/>
+          <w:sz w:val="0"/>
+          <w:szCs w:val="0"/>
+          <w:u w:color="000000"/>
+          <w:bdr w:val="none" w:sz="0" w:space="0" w:color="000000"/>
+          <w:shd w:val="clear" w:color="000000" w:fill="000000"/>
+          <w:lang w:eastAsia="x-none" w:bidi="x-none"/>
+        </w:rPr>
+      </w:pPr>
+    </w:p>
+    <w:p>
+      <w:pPr>
+        <w:rPr>
+          <w:rFonts w:ascii="Times New Roman" w:eastAsia="Times New Roman" w:hAnsi="Times New Roman" w:cs="Times New Roman"/>
+          <w:snapToGrid w:val="0"/>
+          <w:color w:val="000000"/>
+          <w:w w:val="0"/>
+          <w:sz w:val="0"/>
+          <w:szCs w:val="0"/>
+          <w:u w:color="000000"/>
+          <w:bdr w:val="none" w:sz="0" w:space="0" w:color="000000"/>
+          <w:shd w:val="clear" w:color="000000" w:fill="000000"/>
+          <w:lang w:eastAsia="x-none" w:bidi="x-none"/>
+        </w:rPr>
+      </w:pPr>
+    </w:p>
+    <w:p>
+      <w:pPr>
+        <w:rPr>
+          <w:rFonts w:ascii="Times New Roman" w:eastAsia="Times New Roman" w:hAnsi="Times New Roman" w:cs="Times New Roman"/>
+          <w:snapToGrid w:val="0"/>
+          <w:color w:val="000000"/>
+          <w:w w:val="0"/>
+          <w:sz w:val="0"/>
+          <w:szCs w:val="0"/>
+          <w:u w:color="000000"/>
+          <w:bdr w:val="none" w:sz="0" w:space="0" w:color="000000"/>
+          <w:shd w:val="clear" w:color="000000" w:fill="000000"/>
+          <w:lang w:eastAsia="x-none" w:bidi="x-none"/>
+        </w:rPr>
+      </w:pPr>
+    </w:p>
+    <w:p>
+      <w:pPr>
+        <w:rPr>
+          <w:rFonts w:ascii="Times New Roman" w:eastAsia="Times New Roman" w:hAnsi="Times New Roman" w:cs="Times New Roman"/>
+          <w:snapToGrid w:val="0"/>
+          <w:color w:val="000000"/>
+          <w:w w:val="0"/>
+          <w:sz w:val="0"/>
+          <w:szCs w:val="0"/>
+          <w:u w:color="000000"/>
+          <w:bdr w:val="none" w:sz="0" w:space="0" w:color="000000"/>
+          <w:shd w:val="clear" w:color="000000" w:fill="000000"/>
+          <w:lang w:eastAsia="x-none" w:bidi="x-none"/>
+        </w:rPr>
+      </w:pPr>
+    </w:p>
+    <w:p>
+      <w:pPr>
+        <w:rPr>
+          <w:rFonts w:ascii="Times New Roman" w:eastAsia="Times New Roman" w:hAnsi="Times New Roman" w:cs="Times New Roman"/>
+          <w:snapToGrid w:val="0"/>
+          <w:color w:val="000000"/>
+          <w:w w:val="0"/>
+          <w:sz w:val="0"/>
+          <w:szCs w:val="0"/>
+          <w:u w:color="000000"/>
+          <w:bdr w:val="none" w:sz="0" w:space="0" w:color="000000"/>
+          <w:shd w:val="clear" w:color="000000" w:fill="000000"/>
+          <w:lang w:eastAsia="x-none" w:bidi="x-none"/>
+        </w:rPr>
+      </w:pPr>
+    </w:p>
+    <w:p>
+      <w:pPr>
+        <w:rPr>
+          <w:rFonts w:ascii="Times New Roman" w:eastAsia="Times New Roman" w:hAnsi="Times New Roman" w:cs="Times New Roman"/>
+          <w:snapToGrid w:val="0"/>
+          <w:color w:val="000000"/>
+          <w:w w:val="0"/>
+          <w:sz w:val="0"/>
+          <w:szCs w:val="0"/>
+          <w:u w:color="000000"/>
+          <w:bdr w:val="none" w:sz="0" w:space="0" w:color="000000"/>
+          <w:shd w:val="clear" w:color="000000" w:fill="000000"/>
+          <w:lang w:eastAsia="x-none" w:bidi="x-none"/>
+        </w:rPr>
+      </w:pPr>
+    </w:p>
+    <w:p>
+      <w:pPr>
+        <w:rPr>
+          <w:rFonts w:ascii="Times New Roman" w:eastAsia="Times New Roman" w:hAnsi="Times New Roman" w:cs="Times New Roman"/>
+          <w:snapToGrid w:val="0"/>
+          <w:color w:val="000000"/>
+          <w:w w:val="0"/>
+          <w:sz w:val="0"/>
+          <w:szCs w:val="0"/>
+          <w:u w:color="000000"/>
+          <w:bdr w:val="none" w:sz="0" w:space="0" w:color="000000"/>
+          <w:shd w:val="clear" w:color="000000" w:fill="000000"/>
+          <w:lang w:eastAsia="x-none" w:bidi="x-none"/>
+        </w:rPr>
+      </w:pPr>
+    </w:p>
+    <w:p>
+      <w:pPr>
+        <w:rPr>
+          <w:rFonts w:ascii="Times New Roman" w:eastAsia="Times New Roman" w:hAnsi="Times New Roman" w:cs="Times New Roman"/>
+          <w:snapToGrid w:val="0"/>
+          <w:color w:val="000000"/>
+          <w:w w:val="0"/>
+          <w:sz w:val="0"/>
+          <w:szCs w:val="0"/>
+          <w:u w:color="000000"/>
+          <w:bdr w:val="none" w:sz="0" w:space="0" w:color="000000"/>
+          <w:shd w:val="clear" w:color="000000" w:fill="000000"/>
+          <w:lang w:eastAsia="x-none" w:bidi="x-none"/>
+        </w:rPr>
+      </w:pPr>
+    </w:p>
+    <w:p>
+      <w:pPr>
+        <w:rPr>
+          <w:rFonts w:ascii="Times New Roman" w:eastAsia="Times New Roman" w:hAnsi="Times New Roman" w:cs="Times New Roman"/>
+          <w:snapToGrid w:val="0"/>
+          <w:color w:val="000000"/>
+          <w:w w:val="0"/>
+          <w:sz w:val="0"/>
+          <w:szCs w:val="0"/>
+          <w:u w:color="000000"/>
+          <w:bdr w:val="none" w:sz="0" w:space="0" w:color="000000"/>
+          <w:shd w:val="clear" w:color="000000" w:fill="000000"/>
+          <w:lang w:eastAsia="x-none" w:bidi="x-none"/>
+        </w:rPr>
+      </w:pPr>
+    </w:p>
+    <w:p>
+      <w:pPr>
+        <w:rPr>
+          <w:rFonts w:ascii="Times New Roman" w:eastAsia="Times New Roman" w:hAnsi="Times New Roman" w:cs="Times New Roman"/>
+          <w:snapToGrid w:val="0"/>
+          <w:color w:val="000000"/>
+          <w:w w:val="0"/>
+          <w:sz w:val="0"/>
+          <w:szCs w:val="0"/>
+          <w:u w:color="000000"/>
+          <w:bdr w:val="none" w:sz="0" w:space="0" w:color="000000"/>
+          <w:shd w:val="clear" w:color="000000" w:fill="000000"/>
+          <w:lang w:eastAsia="x-none" w:bidi="x-none"/>
+        </w:rPr>
+      </w:pPr>
+    </w:p>
+    <w:p>
+      <w:pPr>
+        <w:rPr>
+          <w:rFonts w:ascii="Times New Roman" w:eastAsia="Times New Roman" w:hAnsi="Times New Roman" w:cs="Times New Roman"/>
+          <w:snapToGrid w:val="0"/>
+          <w:color w:val="000000"/>
+          <w:w w:val="0"/>
+          <w:sz w:val="0"/>
+          <w:szCs w:val="0"/>
+          <w:u w:color="000000"/>
+          <w:bdr w:val="none" w:sz="0" w:space="0" w:color="000000"/>
+          <w:shd w:val="clear" w:color="000000" w:fill="000000"/>
+          <w:lang w:eastAsia="x-none" w:bidi="x-none"/>
+        </w:rPr>
+      </w:pPr>
+    </w:p>
+    <w:p>
+      <w:pPr>
+        <w:rPr>
+          <w:rFonts w:ascii="Times New Roman" w:eastAsia="Times New Roman" w:hAnsi="Times New Roman" w:cs="Times New Roman"/>
+          <w:snapToGrid w:val="0"/>
+          <w:color w:val="000000"/>
+          <w:w w:val="0"/>
+          <w:sz w:val="0"/>
+          <w:szCs w:val="0"/>
+          <w:u w:color="000000"/>
+          <w:bdr w:val="none" w:sz="0" w:space="0" w:color="000000"/>
+          <w:shd w:val="clear" w:color="000000" w:fill="000000"/>
+          <w:lang w:eastAsia="x-none" w:bidi="x-none"/>
+        </w:rPr>
+      </w:pPr>
+    </w:p>
+    <w:p>
+      <w:pPr>
+        <w:rPr>
+          <w:rFonts w:ascii="Times New Roman" w:eastAsia="Times New Roman" w:hAnsi="Times New Roman" w:cs="Times New Roman"/>
+          <w:snapToGrid w:val="0"/>
+          <w:color w:val="000000"/>
+          <w:w w:val="0"/>
+          <w:sz w:val="0"/>
+          <w:szCs w:val="0"/>
+          <w:u w:color="000000"/>
+          <w:bdr w:val="none" w:sz="0" w:space="0" w:color="000000"/>
+          <w:shd w:val="clear" w:color="000000" w:fill="000000"/>
+          <w:lang w:eastAsia="x-none" w:bidi="x-none"/>
+        </w:rPr>
+      </w:pPr>
+    </w:p>
+    <w:p>
+      <w:pPr>
+        <w:rPr>
+          <w:rFonts w:ascii="Times New Roman" w:eastAsia="Times New Roman" w:hAnsi="Times New Roman" w:cs="Times New Roman"/>
+          <w:snapToGrid w:val="0"/>
+          <w:color w:val="000000"/>
+          <w:w w:val="0"/>
+          <w:sz w:val="0"/>
+          <w:szCs w:val="0"/>
+          <w:u w:color="000000"/>
+          <w:bdr w:val="none" w:sz="0" w:space="0" w:color="000000"/>
+          <w:shd w:val="clear" w:color="000000" w:fill="000000"/>
+          <w:lang w:eastAsia="x-none" w:bidi="x-none"/>
+        </w:rPr>
+      </w:pPr>
+    </w:p>
+    <w:p>
+      <w:pPr>
+        <w:rPr>
+          <w:rFonts w:ascii="Times New Roman" w:eastAsia="Times New Roman" w:hAnsi="Times New Roman" w:cs="Times New Roman"/>
+          <w:snapToGrid w:val="0"/>
+          <w:color w:val="000000"/>
+          <w:w w:val="0"/>
+          <w:sz w:val="0"/>
+          <w:szCs w:val="0"/>
+          <w:u w:color="000000"/>
+          <w:bdr w:val="none" w:sz="0" w:space="0" w:color="000000"/>
+          <w:shd w:val="clear" w:color="000000" w:fill="000000"/>
+          <w:lang w:eastAsia="x-none" w:bidi="x-none"/>
+        </w:rPr>
+      </w:pPr>
+    </w:p>
+    <w:p>
+      <w:pPr>
+        <w:rPr>
+          <w:rFonts w:ascii="Times New Roman" w:eastAsia="Times New Roman" w:hAnsi="Times New Roman" w:cs="Times New Roman"/>
+          <w:snapToGrid w:val="0"/>
+          <w:color w:val="000000"/>
+          <w:w w:val="0"/>
+          <w:sz w:val="0"/>
+          <w:szCs w:val="0"/>
+          <w:u w:color="000000"/>
+          <w:bdr w:val="none" w:sz="0" w:space="0" w:color="000000"/>
+          <w:shd w:val="clear" w:color="000000" w:fill="000000"/>
+          <w:lang w:eastAsia="x-none" w:bidi="x-none"/>
+        </w:rPr>
+      </w:pPr>
     </w:p>
     <w:p>
       <w:pPr>
@@ -400,6 +1439,8 @@
           <w:lang w:val="x-none" w:eastAsia="x-none" w:bidi="x-none"/>
         </w:rPr>
       </w:pPr>
+      <w:proofErr w:type="spellStart"/>
+      <w:proofErr w:type="gramStart"/>
       <w:r>
         <w:rPr>
           <w:rFonts w:ascii="Times New Roman" w:eastAsia="Times New Roman" w:hAnsi="Times New Roman" w:cs="Times New Roman"/>
@@ -415,6 +1456,8 @@
         </w:rPr>
         <w:t>ddfhdf</w:t>
       </w:r>
+      <w:proofErr w:type="spellEnd"/>
+      <w:proofErr w:type="gramEnd"/>
       <w:r>
         <w:rPr>
           <w:rFonts w:ascii="Times New Roman" w:eastAsia="Times New Roman" w:hAnsi="Times New Roman" w:cs="Times New Roman"/>
@@ -438,7 +1481,6 @@
           <w:color w:val="BDD6EE" w:themeColor="accent1" w:themeTint="66"/>
           <w:lang w:val="en-CA" w:eastAsia="en-CA"/>
         </w:rPr>
-        <w:lastRenderedPageBreak/>
         <mc:AlternateContent>
           <mc:Choice Requires="wps">
             <w:drawing>
@@ -496,7 +1538,7 @@
               </wp:anchor>
             </w:drawing>
           </mc:Choice>
-          <mc:Fallback>
+          <mc:Fallback xmlns:w16se="http://schemas.microsoft.com/office/word/2015/wordml/symex" xmlns:w15="http://schemas.microsoft.com/office/word/2012/wordml" xmlns:cx8="http://schemas.microsoft.com/office/drawing/2016/5/14/chartex" xmlns:cx7="http://schemas.microsoft.com/office/drawing/2016/5/13/chartex" xmlns:cx6="http://schemas.microsoft.com/office/drawing/2016/5/12/chartex" xmlns:cx5="http://schemas.microsoft.com/office/drawing/2016/5/11/chartex" xmlns:cx4="http://schemas.microsoft.com/office/drawing/2016/5/10/chartex" xmlns:cx3="http://schemas.microsoft.com/office/drawing/2016/5/9/chartex" xmlns:cx2="http://schemas.microsoft.com/office/drawing/2015/10/21/chartex" xmlns:cx1="http://schemas.microsoft.com/office/drawing/2015/9/8/chartex" xmlns:cx="http://schemas.microsoft.com/office/drawing/2014/chartex">
             <w:pict>
               <v:roundrect w14:anchorId="01DFF137" id="Rectangle: Rounded Corners 11" o:spid="_x0000_s1026" style="position:absolute;margin-left:24pt;margin-top:397.5pt;width:65.25pt;height:62.25pt;z-index:251668480;visibility:visible;mso-wrap-style:square;mso-wrap-distance-left:9pt;mso-wrap-distance-top:0;mso-wrap-distance-right:9pt;mso-wrap-distance-bottom:0;mso-position-horizontal:absolute;mso-position-horizontal-relative:text;mso-position-vertical:absolute;mso-position-vertical-relative:text;v-text-anchor:middle" arcsize="10923f" o:gfxdata="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" fillcolor="#fff2cc" strokecolor="#41719c" strokeweight="1pt">
                 <v:stroke joinstyle="miter"/>
@@ -568,7 +1610,7 @@
               </wp:anchor>
             </w:drawing>
           </mc:Choice>
-          <mc:Fallback>
+          <mc:Fallback xmlns:w16se="http://schemas.microsoft.com/office/word/2015/wordml/symex" xmlns:w15="http://schemas.microsoft.com/office/word/2012/wordml" xmlns:cx8="http://schemas.microsoft.com/office/drawing/2016/5/14/chartex" xmlns:cx7="http://schemas.microsoft.com/office/drawing/2016/5/13/chartex" xmlns:cx6="http://schemas.microsoft.com/office/drawing/2016/5/12/chartex" xmlns:cx5="http://schemas.microsoft.com/office/drawing/2016/5/11/chartex" xmlns:cx4="http://schemas.microsoft.com/office/drawing/2016/5/10/chartex" xmlns:cx3="http://schemas.microsoft.com/office/drawing/2016/5/9/chartex" xmlns:cx2="http://schemas.microsoft.com/office/drawing/2015/10/21/chartex" xmlns:cx1="http://schemas.microsoft.com/office/drawing/2015/9/8/chartex" xmlns:cx="http://schemas.microsoft.com/office/drawing/2014/chartex">
             <w:pict>
               <v:roundrect w14:anchorId="4B3A4CE2" id="Rectangle: Rounded Corners 20" o:spid="_x0000_s1026" style="position:absolute;margin-left:361.5pt;margin-top:471.75pt;width:65.25pt;height:62.25pt;z-index:251677696;visibility:visible;mso-wrap-style:square;mso-wrap-distance-left:9pt;mso-wrap-distance-top:0;mso-wrap-distance-right:9pt;mso-wrap-distance-bottom:0;mso-position-horizontal:absolute;mso-position-horizontal-relative:text;mso-position-vertical:absolute;mso-position-vertical-relative:text;v-text-anchor:middle" arcsize="10923f" o:gfxdata="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" fillcolor="#fff2cc" strokecolor="#41719c" strokeweight="1pt">
                 <v:stroke joinstyle="miter"/>
@@ -640,7 +1682,7 @@
               </wp:anchor>
             </w:drawing>
           </mc:Choice>
-          <mc:Fallback>
+          <mc:Fallback xmlns:w16se="http://schemas.microsoft.com/office/word/2015/wordml/symex" xmlns:w15="http://schemas.microsoft.com/office/word/2012/wordml" xmlns:cx8="http://schemas.microsoft.com/office/drawing/2016/5/14/chartex" xmlns:cx7="http://schemas.microsoft.com/office/drawing/2016/5/13/chartex" xmlns:cx6="http://schemas.microsoft.com/office/drawing/2016/5/12/chartex" xmlns:cx5="http://schemas.microsoft.com/office/drawing/2016/5/11/chartex" xmlns:cx4="http://schemas.microsoft.com/office/drawing/2016/5/10/chartex" xmlns:cx3="http://schemas.microsoft.com/office/drawing/2016/5/9/chartex" xmlns:cx2="http://schemas.microsoft.com/office/drawing/2015/10/21/chartex" xmlns:cx1="http://schemas.microsoft.com/office/drawing/2015/9/8/chartex" xmlns:cx="http://schemas.microsoft.com/office/drawing/2014/chartex">
             <w:pict>
               <v:roundrect w14:anchorId="40C5102A" id="Rectangle: Rounded Corners 17" o:spid="_x0000_s1026" style="position:absolute;margin-left:276.75pt;margin-top:471.75pt;width:65.25pt;height:62.25pt;z-index:251674624;visibility:visible;mso-wrap-style:square;mso-wrap-distance-left:9pt;mso-wrap-distance-top:0;mso-wrap-distance-right:9pt;mso-wrap-distance-bottom:0;mso-position-horizontal:absolute;mso-position-horizontal-relative:text;mso-position-vertical:absolute;mso-position-vertical-relative:text;v-text-anchor:middle" arcsize="10923f" o:gfxdata="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" fillcolor="#fff2cc" strokecolor="#41719c" strokeweight="1pt">
                 <v:stroke joinstyle="miter"/>
@@ -712,7 +1754,7 @@
               </wp:anchor>
             </w:drawing>
           </mc:Choice>
-          <mc:Fallback>
+          <mc:Fallback xmlns:w16se="http://schemas.microsoft.com/office/word/2015/wordml/symex" xmlns:w15="http://schemas.microsoft.com/office/word/2012/wordml" xmlns:cx8="http://schemas.microsoft.com/office/drawing/2016/5/14/chartex" xmlns:cx7="http://schemas.microsoft.com/office/drawing/2016/5/13/chartex" xmlns:cx6="http://schemas.microsoft.com/office/drawing/2016/5/12/chartex" xmlns:cx5="http://schemas.microsoft.com/office/drawing/2016/5/11/chartex" xmlns:cx4="http://schemas.microsoft.com/office/drawing/2016/5/10/chartex" xmlns:cx3="http://schemas.microsoft.com/office/drawing/2016/5/9/chartex" xmlns:cx2="http://schemas.microsoft.com/office/drawing/2015/10/21/chartex" xmlns:cx1="http://schemas.microsoft.com/office/drawing/2015/9/8/chartex" xmlns:cx="http://schemas.microsoft.com/office/drawing/2014/chartex">
             <w:pict>
               <v:roundrect w14:anchorId="7B2BC50F" id="Rectangle: Rounded Corners 18" o:spid="_x0000_s1026" style="position:absolute;margin-left:361.5pt;margin-top:397.5pt;width:65.25pt;height:62.25pt;z-index:251675648;visibility:visible;mso-wrap-style:square;mso-wrap-distance-left:9pt;mso-wrap-distance-top:0;mso-wrap-distance-right:9pt;mso-wrap-distance-bottom:0;mso-position-horizontal:absolute;mso-position-horizontal-relative:text;mso-position-vertical:absolute;mso-position-vertical-relative:text;v-text-anchor:middle" arcsize="10923f" o:gfxdata="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" fillcolor="#fff2cc" strokecolor="#41719c" strokeweight="1pt">
                 <v:stroke joinstyle="miter"/>
@@ -784,7 +1826,7 @@
               </wp:anchor>
             </w:drawing>
           </mc:Choice>
-          <mc:Fallback>
+          <mc:Fallback xmlns:w16se="http://schemas.microsoft.com/office/word/2015/wordml/symex" xmlns:w15="http://schemas.microsoft.com/office/word/2012/wordml" xmlns:cx8="http://schemas.microsoft.com/office/drawing/2016/5/14/chartex" xmlns:cx7="http://schemas.microsoft.com/office/drawing/2016/5/13/chartex" xmlns:cx6="http://schemas.microsoft.com/office/drawing/2016/5/12/chartex" xmlns:cx5="http://schemas.microsoft.com/office/drawing/2016/5/11/chartex" xmlns:cx4="http://schemas.microsoft.com/office/drawing/2016/5/10/chartex" xmlns:cx3="http://schemas.microsoft.com/office/drawing/2016/5/9/chartex" xmlns:cx2="http://schemas.microsoft.com/office/drawing/2015/10/21/chartex" xmlns:cx1="http://schemas.microsoft.com/office/drawing/2015/9/8/chartex" xmlns:cx="http://schemas.microsoft.com/office/drawing/2014/chartex">
             <w:pict>
               <v:roundrect w14:anchorId="7511DCB6" id="Rectangle: Rounded Corners 19" o:spid="_x0000_s1026" style="position:absolute;margin-left:276.75pt;margin-top:397.5pt;width:65.25pt;height:62.25pt;z-index:251676672;visibility:visible;mso-wrap-style:square;mso-wrap-distance-left:9pt;mso-wrap-distance-top:0;mso-wrap-distance-right:9pt;mso-wrap-distance-bottom:0;mso-position-horizontal:absolute;mso-position-horizontal-relative:text;mso-position-vertical:absolute;mso-position-vertical-relative:text;v-text-anchor:middle" arcsize="10923f" o:gfxdata="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" fillcolor="#fff2cc" strokecolor="#41719c" strokeweight="1pt">
                 <v:stroke joinstyle="miter"/>
@@ -856,7 +1898,7 @@
               </wp:anchor>
             </w:drawing>
           </mc:Choice>
-          <mc:Fallback>
+          <mc:Fallback xmlns:w16se="http://schemas.microsoft.com/office/word/2015/wordml/symex" xmlns:w15="http://schemas.microsoft.com/office/word/2012/wordml" xmlns:cx8="http://schemas.microsoft.com/office/drawing/2016/5/14/chartex" xmlns:cx7="http://schemas.microsoft.com/office/drawing/2016/5/13/chartex" xmlns:cx6="http://schemas.microsoft.com/office/drawing/2016/5/12/chartex" xmlns:cx5="http://schemas.microsoft.com/office/drawing/2016/5/11/chartex" xmlns:cx4="http://schemas.microsoft.com/office/drawing/2016/5/10/chartex" xmlns:cx3="http://schemas.microsoft.com/office/drawing/2016/5/9/chartex" xmlns:cx2="http://schemas.microsoft.com/office/drawing/2015/10/21/chartex" xmlns:cx1="http://schemas.microsoft.com/office/drawing/2015/9/8/chartex" xmlns:cx="http://schemas.microsoft.com/office/drawing/2014/chartex">
             <w:pict>
               <v:roundrect w14:anchorId="732C158B" id="Rectangle: Rounded Corners 12" o:spid="_x0000_s1026" style="position:absolute;margin-left:195pt;margin-top:471.75pt;width:65.25pt;height:62.25pt;z-index:251669504;visibility:visible;mso-wrap-style:square;mso-wrap-distance-left:9pt;mso-wrap-distance-top:0;mso-wrap-distance-right:9pt;mso-wrap-distance-bottom:0;mso-position-horizontal:absolute;mso-position-horizontal-relative:text;mso-position-vertical:absolute;mso-position-vertical-relative:text;v-text-anchor:middle" arcsize="10923f" o:gfxdata="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" fillcolor="#fff2cc" strokecolor="#41719c" strokeweight="1pt">
                 <v:stroke joinstyle="miter"/>
@@ -928,7 +1970,7 @@
               </wp:anchor>
             </w:drawing>
           </mc:Choice>
-          <mc:Fallback>
+          <mc:Fallback xmlns:w16se="http://schemas.microsoft.com/office/word/2015/wordml/symex" xmlns:w15="http://schemas.microsoft.com/office/word/2012/wordml" xmlns:cx8="http://schemas.microsoft.com/office/drawing/2016/5/14/chartex" xmlns:cx7="http://schemas.microsoft.com/office/drawing/2016/5/13/chartex" xmlns:cx6="http://schemas.microsoft.com/office/drawing/2016/5/12/chartex" xmlns:cx5="http://schemas.microsoft.com/office/drawing/2016/5/11/chartex" xmlns:cx4="http://schemas.microsoft.com/office/drawing/2016/5/10/chartex" xmlns:cx3="http://schemas.microsoft.com/office/drawing/2016/5/9/chartex" xmlns:cx2="http://schemas.microsoft.com/office/drawing/2015/10/21/chartex" xmlns:cx1="http://schemas.microsoft.com/office/drawing/2015/9/8/chartex" xmlns:cx="http://schemas.microsoft.com/office/drawing/2014/chartex">
             <w:pict>
               <v:roundrect w14:anchorId="754EDC86" id="Rectangle: Rounded Corners 13" o:spid="_x0000_s1026" style="position:absolute;margin-left:194.25pt;margin-top:397.5pt;width:65.25pt;height:62.25pt;z-index:251670528;visibility:visible;mso-wrap-style:square;mso-wrap-distance-left:9pt;mso-wrap-distance-top:0;mso-wrap-distance-right:9pt;mso-wrap-distance-bottom:0;mso-position-horizontal:absolute;mso-position-horizontal-relative:text;mso-position-vertical:absolute;mso-position-vertical-relative:text;v-text-anchor:middle" arcsize="10923f" o:gfxdata="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" fillcolor="#fff2cc" strokecolor="#41719c" strokeweight="1pt">
                 <v:stroke joinstyle="miter"/>
@@ -1000,7 +2042,7 @@
               </wp:anchor>
             </w:drawing>
           </mc:Choice>
-          <mc:Fallback>
+          <mc:Fallback xmlns:w16se="http://schemas.microsoft.com/office/word/2015/wordml/symex" xmlns:w15="http://schemas.microsoft.com/office/word/2012/wordml" xmlns:cx8="http://schemas.microsoft.com/office/drawing/2016/5/14/chartex" xmlns:cx7="http://schemas.microsoft.com/office/drawing/2016/5/13/chartex" xmlns:cx6="http://schemas.microsoft.com/office/drawing/2016/5/12/chartex" xmlns:cx5="http://schemas.microsoft.com/office/drawing/2016/5/11/chartex" xmlns:cx4="http://schemas.microsoft.com/office/drawing/2016/5/10/chartex" xmlns:cx3="http://schemas.microsoft.com/office/drawing/2016/5/9/chartex" xmlns:cx2="http://schemas.microsoft.com/office/drawing/2015/10/21/chartex" xmlns:cx1="http://schemas.microsoft.com/office/drawing/2015/9/8/chartex" xmlns:cx="http://schemas.microsoft.com/office/drawing/2014/chartex">
             <w:pict>
               <v:roundrect w14:anchorId="6AA73FD4" id="Rectangle: Rounded Corners 14" o:spid="_x0000_s1026" style="position:absolute;margin-left:108pt;margin-top:397.5pt;width:65.25pt;height:62.25pt;z-index:251671552;visibility:visible;mso-wrap-style:square;mso-wrap-distance-left:9pt;mso-wrap-distance-top:0;mso-wrap-distance-right:9pt;mso-wrap-distance-bottom:0;mso-position-horizontal:absolute;mso-position-horizontal-relative:text;mso-position-vertical:absolute;mso-position-vertical-relative:text;v-text-anchor:middle" arcsize="10923f" o:gfxdata="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" fillcolor="#fff2cc" strokecolor="#41719c" strokeweight="1pt">
                 <v:stroke joinstyle="miter"/>
@@ -1072,7 +2114,7 @@
               </wp:anchor>
             </w:drawing>
           </mc:Choice>
-          <mc:Fallback>
+          <mc:Fallback xmlns:w16se="http://schemas.microsoft.com/office/word/2015/wordml/symex" xmlns:w15="http://schemas.microsoft.com/office/word/2012/wordml" xmlns:cx8="http://schemas.microsoft.com/office/drawing/2016/5/14/chartex" xmlns:cx7="http://schemas.microsoft.com/office/drawing/2016/5/13/chartex" xmlns:cx6="http://schemas.microsoft.com/office/drawing/2016/5/12/chartex" xmlns:cx5="http://schemas.microsoft.com/office/drawing/2016/5/11/chartex" xmlns:cx4="http://schemas.microsoft.com/office/drawing/2016/5/10/chartex" xmlns:cx3="http://schemas.microsoft.com/office/drawing/2016/5/9/chartex" xmlns:cx2="http://schemas.microsoft.com/office/drawing/2015/10/21/chartex" xmlns:cx1="http://schemas.microsoft.com/office/drawing/2015/9/8/chartex" xmlns:cx="http://schemas.microsoft.com/office/drawing/2014/chartex">
             <w:pict>
               <v:roundrect w14:anchorId="06A86D79" id="Rectangle: Rounded Corners 15" o:spid="_x0000_s1026" style="position:absolute;margin-left:108pt;margin-top:471.75pt;width:65.25pt;height:62.25pt;z-index:251672576;visibility:visible;mso-wrap-style:square;mso-wrap-distance-left:9pt;mso-wrap-distance-top:0;mso-wrap-distance-right:9pt;mso-wrap-distance-bottom:0;mso-position-horizontal:absolute;mso-position-horizontal-relative:text;mso-position-vertical:absolute;mso-position-vertical-relative:text;v-text-anchor:middle" arcsize="10923f" o:gfxdata="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" fillcolor="#fff2cc" strokecolor="#41719c" strokeweight="1pt">
                 <v:stroke joinstyle="miter"/>
@@ -1144,7 +2186,7 @@
               </wp:anchor>
             </w:drawing>
           </mc:Choice>
-          <mc:Fallback>
+          <mc:Fallback xmlns:w16se="http://schemas.microsoft.com/office/word/2015/wordml/symex" xmlns:w15="http://schemas.microsoft.com/office/word/2012/wordml" xmlns:cx8="http://schemas.microsoft.com/office/drawing/2016/5/14/chartex" xmlns:cx7="http://schemas.microsoft.com/office/drawing/2016/5/13/chartex" xmlns:cx6="http://schemas.microsoft.com/office/drawing/2016/5/12/chartex" xmlns:cx5="http://schemas.microsoft.com/office/drawing/2016/5/11/chartex" xmlns:cx4="http://schemas.microsoft.com/office/drawing/2016/5/10/chartex" xmlns:cx3="http://schemas.microsoft.com/office/drawing/2016/5/9/chartex" xmlns:cx2="http://schemas.microsoft.com/office/drawing/2015/10/21/chartex" xmlns:cx1="http://schemas.microsoft.com/office/drawing/2015/9/8/chartex" xmlns:cx="http://schemas.microsoft.com/office/drawing/2014/chartex">
             <w:pict>
               <v:roundrect w14:anchorId="1BCC333B" id="Rectangle: Rounded Corners 16" o:spid="_x0000_s1026" style="position:absolute;margin-left:24pt;margin-top:471pt;width:65.25pt;height:62.25pt;z-index:251673600;visibility:visible;mso-wrap-style:square;mso-wrap-distance-left:9pt;mso-wrap-distance-top:0;mso-wrap-distance-right:9pt;mso-wrap-distance-bottom:0;mso-position-horizontal:absolute;mso-position-horizontal-relative:text;mso-position-vertical:absolute;mso-position-vertical-relative:text;v-text-anchor:middle" arcsize="10923f" o:gfxdata="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" fillcolor="#fff2cc" strokecolor="#41719c" strokeweight="1pt">
                 <v:stroke joinstyle="miter"/>
@@ -1216,7 +2258,7 @@
               </wp:anchor>
             </w:drawing>
           </mc:Choice>
-          <mc:Fallback>
+          <mc:Fallback xmlns:w16se="http://schemas.microsoft.com/office/word/2015/wordml/symex" xmlns:w15="http://schemas.microsoft.com/office/word/2012/wordml" xmlns:cx8="http://schemas.microsoft.com/office/drawing/2016/5/14/chartex" xmlns:cx7="http://schemas.microsoft.com/office/drawing/2016/5/13/chartex" xmlns:cx6="http://schemas.microsoft.com/office/drawing/2016/5/12/chartex" xmlns:cx5="http://schemas.microsoft.com/office/drawing/2016/5/11/chartex" xmlns:cx4="http://schemas.microsoft.com/office/drawing/2016/5/10/chartex" xmlns:cx3="http://schemas.microsoft.com/office/drawing/2016/5/9/chartex" xmlns:cx2="http://schemas.microsoft.com/office/drawing/2015/10/21/chartex" xmlns:cx1="http://schemas.microsoft.com/office/drawing/2015/9/8/chartex" xmlns:cx="http://schemas.microsoft.com/office/drawing/2014/chartex">
             <w:pict>
               <v:shapetype w14:anchorId="4C9386B7" id="_x0000_t113" coordsize="21600,21600" o:spt="113" path="m,l,21600r21600,l21600,xem4236,nfl4236,21600em,4236nfl21600,4236e">
                 <v:stroke joinstyle="miter"/>
@@ -1309,7 +2351,7 @@
           </mc:Choice>
           <mc:Fallback>
             <w:pict>
-              <v:shapetype w14:anchorId="18E12EC0" id="_x0000_t202" coordsize="21600,21600" o:spt="202" path="m,l,21600r21600,l21600,xe">
+              <v:shapetype id="_x0000_t202" coordsize="21600,21600" o:spt="202" path="m,l,21600r21600,l21600,xe">
                 <v:stroke joinstyle="miter"/>
                 <v:path gradientshapeok="t" o:connecttype="rect"/>
               </v:shapetype>
@@ -1407,7 +2449,7 @@
               </wp:anchor>
             </w:drawing>
           </mc:Choice>
-          <mc:Fallback>
+          <mc:Fallback xmlns:w16se="http://schemas.microsoft.com/office/word/2015/wordml/symex" xmlns:w15="http://schemas.microsoft.com/office/word/2012/wordml" xmlns:cx8="http://schemas.microsoft.com/office/drawing/2016/5/14/chartex" xmlns:cx7="http://schemas.microsoft.com/office/drawing/2016/5/13/chartex" xmlns:cx6="http://schemas.microsoft.com/office/drawing/2016/5/12/chartex" xmlns:cx5="http://schemas.microsoft.com/office/drawing/2016/5/11/chartex" xmlns:cx4="http://schemas.microsoft.com/office/drawing/2016/5/10/chartex" xmlns:cx3="http://schemas.microsoft.com/office/drawing/2016/5/9/chartex" xmlns:cx2="http://schemas.microsoft.com/office/drawing/2015/10/21/chartex" xmlns:cx1="http://schemas.microsoft.com/office/drawing/2015/9/8/chartex" xmlns:cx="http://schemas.microsoft.com/office/drawing/2014/chartex">
             <w:pict>
               <v:roundrect w14:anchorId="62A5DC97" id="Rectangle: Rounded Corners 4" o:spid="_x0000_s1026" style="position:absolute;margin-left:22.5pt;margin-top:66.75pt;width:65.25pt;height:62.25pt;z-index:251661312;visibility:visible;mso-wrap-style:square;mso-wrap-distance-left:9pt;mso-wrap-distance-top:0;mso-wrap-distance-right:9pt;mso-wrap-distance-bottom:0;mso-position-horizontal:absolute;mso-position-horizontal-relative:text;mso-position-vertical:absolute;mso-position-vertical-relative:text;v-text-anchor:middle" arcsize="10923f" o:gfxdata="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" fillcolor="#fff2cc [663]" strokecolor="#1f4d78 [1604]" strokeweight="1pt">
                 <v:stroke joinstyle="miter"/>
@@ -1498,7 +2540,7 @@
           </mc:Choice>
           <mc:Fallback>
             <w:pict>
-              <v:shape w14:anchorId="739EA526" id="Text Box 10" o:spid="_x0000_s1027" type="#_x0000_t202" style="position:absolute;margin-left:96pt;margin-top:330.75pt;width:295.5pt;height:24.75pt;z-index:251667456;visibility:visible;mso-wrap-style:square;mso-height-percent:0;mso-wrap-distance-left:9pt;mso-wrap-distance-top:0;mso-wrap-distance-right:9pt;mso-wrap-distance-bottom:0;mso-position-horizontal:absolute;mso-position-horizontal-relative:text;mso-position-vertical:absolute;mso-position-vertical-relative:text;mso-height-percent:0;mso-height-relative:margin;v-text-anchor:top" o:gfxdata="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" fillcolor="#bdd7ee" strokeweight=".5pt">
+              <v:shape id="Text Box 10" o:spid="_x0000_s1027" type="#_x0000_t202" style="position:absolute;margin-left:96pt;margin-top:330.75pt;width:295.5pt;height:24.75pt;z-index:251667456;visibility:visible;mso-wrap-style:square;mso-height-percent:0;mso-wrap-distance-left:9pt;mso-wrap-distance-top:0;mso-wrap-distance-right:9pt;mso-wrap-distance-bottom:0;mso-position-horizontal:absolute;mso-position-horizontal-relative:text;mso-position-vertical:absolute;mso-position-vertical-relative:text;mso-height-percent:0;mso-height-relative:margin;v-text-anchor:top" o:gfxdata="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" fillcolor="#bdd7ee" strokeweight=".5pt">
                 <v:textbox>
                   <w:txbxContent>
                     <w:p>
@@ -1586,7 +2628,7 @@
               </wp:anchor>
             </w:drawing>
           </mc:Choice>
-          <mc:Fallback>
+          <mc:Fallback xmlns:w16se="http://schemas.microsoft.com/office/word/2015/wordml/symex" xmlns:w15="http://schemas.microsoft.com/office/word/2012/wordml" xmlns:cx8="http://schemas.microsoft.com/office/drawing/2016/5/14/chartex" xmlns:cx7="http://schemas.microsoft.com/office/drawing/2016/5/13/chartex" xmlns:cx6="http://schemas.microsoft.com/office/drawing/2016/5/12/chartex" xmlns:cx5="http://schemas.microsoft.com/office/drawing/2016/5/11/chartex" xmlns:cx4="http://schemas.microsoft.com/office/drawing/2016/5/10/chartex" xmlns:cx3="http://schemas.microsoft.com/office/drawing/2016/5/9/chartex" xmlns:cx2="http://schemas.microsoft.com/office/drawing/2015/10/21/chartex" xmlns:cx1="http://schemas.microsoft.com/office/drawing/2015/9/8/chartex" xmlns:cx="http://schemas.microsoft.com/office/drawing/2014/chartex">
             <w:pict>
               <v:rect w14:anchorId="1CDB9901" id="Rectangle 9" o:spid="_x0000_s1026" style="position:absolute;margin-left:-2.25pt;margin-top:330.75pt;width:504.75pt;height:293.25pt;z-index:251666432;visibility:visible;mso-wrap-style:square;mso-wrap-distance-left:9pt;mso-wrap-distance-top:0;mso-wrap-distance-right:9pt;mso-wrap-distance-bottom:0;mso-position-horizontal:absolute;mso-position-horizontal-relative:text;mso-position-vertical:absolute;mso-position-vertical-relative:text;v-text-anchor:middle" o:gfxdata="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" fillcolor="#deebf7" strokecolor="#41719c" strokeweight="1pt"/>
             </w:pict>
@@ -1673,7 +2715,7 @@
           </mc:Choice>
           <mc:Fallback>
             <w:pict>
-              <v:shape w14:anchorId="062BABD5" id="Text Box 8" o:spid="_x0000_s1028" type="#_x0000_t202" style="position:absolute;margin-left:183.75pt;margin-top:42pt;width:75.75pt;height:20.25pt;z-index:251665408;visibility:visible;mso-wrap-style:square;mso-width-percent:0;mso-height-percent:0;mso-wrap-distance-left:9pt;mso-wrap-distance-top:0;mso-wrap-distance-right:9pt;mso-wrap-distance-bottom:0;mso-position-horizontal:absolute;mso-position-horizontal-relative:text;mso-position-vertical:absolute;mso-position-vertical-relative:text;mso-width-percent:0;mso-height-percent:0;mso-width-relative:margin;mso-height-relative:margin;v-text-anchor:top" o:gfxdata="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" fillcolor="white [3201]" strokeweight=".5pt">
+              <v:shape id="Text Box 8" o:spid="_x0000_s1028" type="#_x0000_t202" style="position:absolute;margin-left:183.75pt;margin-top:42pt;width:75.75pt;height:20.25pt;z-index:251665408;visibility:visible;mso-wrap-style:square;mso-width-percent:0;mso-height-percent:0;mso-wrap-distance-left:9pt;mso-wrap-distance-top:0;mso-wrap-distance-right:9pt;mso-wrap-distance-bottom:0;mso-position-horizontal:absolute;mso-position-horizontal-relative:text;mso-position-vertical:absolute;mso-position-vertical-relative:text;mso-width-percent:0;mso-height-percent:0;mso-width-relative:margin;mso-height-relative:margin;v-text-anchor:top" o:gfxdata="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" fillcolor="white [3201]" strokeweight=".5pt">
                 <v:textbox>
                   <w:txbxContent>
                     <w:p>
@@ -1778,7 +2820,7 @@
           </mc:Choice>
           <mc:Fallback>
             <w:pict>
-              <v:shape w14:anchorId="465375BA" id="Text Box 5" o:spid="_x0000_s1029" type="#_x0000_t202" style="position:absolute;margin-left:102pt;margin-top:.75pt;width:295.5pt;height:24.75pt;z-index:251662336;visibility:visible;mso-wrap-style:square;mso-height-percent:0;mso-wrap-distance-left:9pt;mso-wrap-distance-top:0;mso-wrap-distance-right:9pt;mso-wrap-distance-bottom:0;mso-position-horizontal:absolute;mso-position-horizontal-relative:text;mso-position-vertical:absolute;mso-position-vertical-relative:text;mso-height-percent:0;mso-height-relative:margin;v-text-anchor:top" o:gfxdata="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" fillcolor="#bdd6ee [1300]" strokeweight=".5pt">
+              <v:shape id="Text Box 5" o:spid="_x0000_s1029" type="#_x0000_t202" style="position:absolute;margin-left:102pt;margin-top:.75pt;width:295.5pt;height:24.75pt;z-index:251662336;visibility:visible;mso-wrap-style:square;mso-height-percent:0;mso-wrap-distance-left:9pt;mso-wrap-distance-top:0;mso-wrap-distance-right:9pt;mso-wrap-distance-bottom:0;mso-position-horizontal:absolute;mso-position-horizontal-relative:text;mso-position-vertical:absolute;mso-position-vertical-relative:text;mso-height-percent:0;mso-height-relative:margin;v-text-anchor:top" o:gfxdata="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" fillcolor="#bdd6ee [1300]" strokeweight=".5pt">
                 <v:textbox>
                   <w:txbxContent>
                     <w:p>
@@ -1872,7 +2914,7 @@
               </wp:anchor>
             </w:drawing>
           </mc:Choice>
-          <mc:Fallback>
+          <mc:Fallback xmlns:w16se="http://schemas.microsoft.com/office/word/2015/wordml/symex" xmlns:w15="http://schemas.microsoft.com/office/word/2012/wordml" xmlns:cx8="http://schemas.microsoft.com/office/drawing/2016/5/14/chartex" xmlns:cx7="http://schemas.microsoft.com/office/drawing/2016/5/13/chartex" xmlns:cx6="http://schemas.microsoft.com/office/drawing/2016/5/12/chartex" xmlns:cx5="http://schemas.microsoft.com/office/drawing/2016/5/11/chartex" xmlns:cx4="http://schemas.microsoft.com/office/drawing/2016/5/10/chartex" xmlns:cx3="http://schemas.microsoft.com/office/drawing/2016/5/9/chartex" xmlns:cx2="http://schemas.microsoft.com/office/drawing/2015/10/21/chartex" xmlns:cx1="http://schemas.microsoft.com/office/drawing/2015/9/8/chartex" xmlns:cx="http://schemas.microsoft.com/office/drawing/2014/chartex">
             <w:pict>
               <v:rect w14:anchorId="26356FCB" id="Rectangle 2" o:spid="_x0000_s1026" style="position:absolute;margin-left:-2.25pt;margin-top:.75pt;width:504.75pt;height:293.25pt;z-index:251660288;visibility:visible;mso-wrap-style:square;mso-wrap-distance-left:9pt;mso-wrap-distance-top:0;mso-wrap-distance-right:9pt;mso-wrap-distance-bottom:0;mso-position-horizontal:absolute;mso-position-horizontal-relative:text;mso-position-vertical:absolute;mso-position-vertical-relative:text;v-text-anchor:middle" o:gfxdata="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" fillcolor="#deeaf6 [660]" strokecolor="#1f4d78 [1604]" strokeweight="1pt"/>
             </w:pict>
@@ -1886,7 +2928,7 @@
     <w:sectPr>
       <w:type w:val="continuous"/>
       <w:pgSz w:w="12240" w:h="15840"/>
-      <w:pgMar w:top="1440" w:right="1080" w:bottom="1440" w:left="1080" w:header="720" w:footer="720" w:gutter="0"/>
+      <w:pgMar w:top="720" w:right="720" w:bottom="720" w:left="720" w:header="720" w:footer="720" w:gutter="0"/>
       <w:cols w:space="720"/>
       <w:docGrid w:linePitch="360"/>
     </w:sectPr>
@@ -1895,8 +2937,8 @@
 </file>
 
 <file path=word/numbering.xml><?xml version="1.0" encoding="utf-8"?>
-<w:numbering xmlns:wpc="http://schemas.microsoft.com/office/word/2010/wordprocessingCanvas" xmlns:cx="http://schemas.microsoft.com/office/drawing/2014/chartex" xmlns:cx1="http://schemas.microsoft.com/office/drawing/2015/9/8/chartex" xmlns:cx2="http://schemas.microsoft.com/office/drawing/2015/10/21/chartex" xmlns:cx3="http://schemas.microsoft.com/office/drawing/2016/5/9/chartex" xmlns:cx4="http://schemas.microsoft.com/office/drawing/2016/5/10/chartex" xmlns:cx5="http://schemas.microsoft.com/office/drawing/2016/5/11/chartex" xmlns:cx6="http://schemas.microsoft.com/office/drawing/2016/5/12/chartex" xmlns:cx7="http://schemas.microsoft.com/office/drawing/2016/5/13/chartex" xmlns:cx8="http://schemas.microsoft.com/office/drawing/2016/5/14/chartex" xmlns:mc="http://schemas.openxmlformats.org/markup-compatibility/2006" xmlns:o="urn:schemas-microsoft-com:office:office" xmlns:r="http://schemas.openxmlformats.org/officeDocument/2006/relationships" xmlns:m="http://schemas.openxmlformats.org/officeDocument/2006/math" xmlns:v="urn:schemas-microsoft-com:vml" xmlns:wp14="http://schemas.microsoft.com/office/word/2010/wordprocessingDrawing" xmlns:wp="http://schemas.openxmlformats.org/drawingml/2006/wordprocessingDrawing" xmlns:w10="urn:schemas-microsoft-com:office:word" xmlns:w="http://schemas.openxmlformats.org/wordprocessingml/2006/main" xmlns:w14="http://schemas.microsoft.com/office/word/2010/wordml" xmlns:w15="http://schemas.microsoft.com/office/word/2012/wordml" xmlns:w16se="http://schemas.microsoft.com/office/word/2015/wordml/symex" xmlns:wpg="http://schemas.microsoft.com/office/word/2010/wordprocessingGroup" xmlns:wpi="http://schemas.microsoft.com/office/word/2010/wordprocessingInk" xmlns:wne="http://schemas.microsoft.com/office/word/2006/wordml" xmlns:wps="http://schemas.microsoft.com/office/word/2010/wordprocessingShape" mc:Ignorable="w14 w15 w16se wp14">
-  <w:abstractNum w:abstractNumId="0" w15:restartNumberingAfterBreak="0">
+<w:numbering xmlns:wpc="http://schemas.microsoft.com/office/word/2010/wordprocessingCanvas" xmlns:mc="http://schemas.openxmlformats.org/markup-compatibility/2006" xmlns:o="urn:schemas-microsoft-com:office:office" xmlns:r="http://schemas.openxmlformats.org/officeDocument/2006/relationships" xmlns:m="http://schemas.openxmlformats.org/officeDocument/2006/math" xmlns:v="urn:schemas-microsoft-com:vml" xmlns:wp14="http://schemas.microsoft.com/office/word/2010/wordprocessingDrawing" xmlns:wp="http://schemas.openxmlformats.org/drawingml/2006/wordprocessingDrawing" xmlns:w10="urn:schemas-microsoft-com:office:word" xmlns:w="http://schemas.openxmlformats.org/wordprocessingml/2006/main" xmlns:w14="http://schemas.microsoft.com/office/word/2010/wordml" xmlns:wpg="http://schemas.microsoft.com/office/word/2010/wordprocessingGroup" xmlns:wpi="http://schemas.microsoft.com/office/word/2010/wordprocessingInk" xmlns:wne="http://schemas.microsoft.com/office/word/2006/wordml" xmlns:wps="http://schemas.microsoft.com/office/word/2010/wordprocessingShape" mc:Ignorable="w14 wp14">
+  <w:abstractNum w:abstractNumId="0">
     <w:nsid w:val="3D791D01"/>
     <w:multiLevelType w:val="hybridMultilevel"/>
     <w:tmpl w:val="CE5C4AF0"/>
@@ -2016,7 +3058,7 @@
 </file>
 
 <file path=word/styles.xml><?xml version="1.0" encoding="utf-8"?>
-<w:styles xmlns:mc="http://schemas.openxmlformats.org/markup-compatibility/2006" xmlns:r="http://schemas.openxmlformats.org/officeDocument/2006/relationships" xmlns:w="http://schemas.openxmlformats.org/wordprocessingml/2006/main" xmlns:w14="http://schemas.microsoft.com/office/word/2010/wordml" xmlns:w15="http://schemas.microsoft.com/office/word/2012/wordml" xmlns:w16se="http://schemas.microsoft.com/office/word/2015/wordml/symex" mc:Ignorable="w14 w15 w16se">
+<w:styles xmlns:mc="http://schemas.openxmlformats.org/markup-compatibility/2006" xmlns:r="http://schemas.openxmlformats.org/officeDocument/2006/relationships" xmlns:w="http://schemas.openxmlformats.org/wordprocessingml/2006/main" xmlns:w14="http://schemas.microsoft.com/office/word/2010/wordml" mc:Ignorable="w14">
   <w:docDefaults>
     <w:rPrDefault>
       <w:rPr>
@@ -2032,379 +3074,146 @@
       </w:pPr>
     </w:pPrDefault>
   </w:docDefaults>
-  <w:latentStyles w:defLockedState="0" w:defUIPriority="99" w:defSemiHidden="0" w:defUnhideWhenUsed="0" w:defQFormat="0" w:count="374">
-    <w:lsdException w:name="Normal" w:uiPriority="0" w:qFormat="1"/>
-    <w:lsdException w:name="heading 1" w:uiPriority="9" w:qFormat="1"/>
-    <w:lsdException w:name="heading 2" w:semiHidden="1" w:uiPriority="9" w:unhideWhenUsed="1" w:qFormat="1"/>
-    <w:lsdException w:name="heading 3" w:semiHidden="1" w:uiPriority="9" w:unhideWhenUsed="1" w:qFormat="1"/>
-    <w:lsdException w:name="heading 4" w:semiHidden="1" w:uiPriority="9" w:unhideWhenUsed="1" w:qFormat="1"/>
-    <w:lsdException w:name="heading 5" w:semiHidden="1" w:uiPriority="9" w:unhideWhenUsed="1" w:qFormat="1"/>
-    <w:lsdException w:name="heading 6" w:semiHidden="1" w:uiPriority="9" w:unhideWhenUsed="1" w:qFormat="1"/>
-    <w:lsdException w:name="heading 7" w:semiHidden="1" w:uiPriority="9" w:unhideWhenUsed="1" w:qFormat="1"/>
-    <w:lsdException w:name="heading 8" w:semiHidden="1" w:uiPriority="9" w:unhideWhenUsed="1" w:qFormat="1"/>
-    <w:lsdException w:name="heading 9" w:semiHidden="1" w:uiPriority="9" w:unhideWhenUsed="1" w:qFormat="1"/>
-    <w:lsdException w:name="index 1" w:semiHidden="1" w:unhideWhenUsed="1"/>
-    <w:lsdException w:name="index 2" w:semiHidden="1" w:unhideWhenUsed="1"/>
-    <w:lsdException w:name="index 3" w:semiHidden="1" w:unhideWhenUsed="1"/>
-    <w:lsdException w:name="index 4" w:semiHidden="1" w:unhideWhenUsed="1"/>
-    <w:lsdException w:name="index 5" w:semiHidden="1" w:unhideWhenUsed="1"/>
-    <w:lsdException w:name="index 6" w:semiHidden="1" w:unhideWhenUsed="1"/>
-    <w:lsdException w:name="index 7" w:semiHidden="1" w:unhideWhenUsed="1"/>
-    <w:lsdException w:name="index 8" w:semiHidden="1" w:unhideWhenUsed="1"/>
-    <w:lsdException w:name="index 9" w:semiHidden="1" w:unhideWhenUsed="1"/>
-    <w:lsdException w:name="toc 1" w:semiHidden="1" w:uiPriority="39" w:unhideWhenUsed="1"/>
-    <w:lsdException w:name="toc 2" w:semiHidden="1" w:uiPriority="39" w:unhideWhenUsed="1"/>
-    <w:lsdException w:name="toc 3" w:semiHidden="1" w:uiPriority="39" w:unhideWhenUsed="1"/>
-    <w:lsdException w:name="toc 4" w:semiHidden="1" w:uiPriority="39" w:unhideWhenUsed="1"/>
-    <w:lsdException w:name="toc 5" w:semiHidden="1" w:uiPriority="39" w:unhideWhenUsed="1"/>
-    <w:lsdException w:name="toc 6" w:semiHidden="1" w:uiPriority="39" w:unhideWhenUsed="1"/>
-    <w:lsdException w:name="toc 7" w:semiHidden="1" w:uiPriority="39" w:unhideWhenUsed="1"/>
-    <w:lsdException w:name="toc 8" w:semiHidden="1" w:uiPriority="39" w:unhideWhenUsed="1"/>
-    <w:lsdException w:name="toc 9" w:semiHidden="1" w:uiPriority="39" w:unhideWhenUsed="1"/>
-    <w:lsdException w:name="Normal Indent" w:semiHidden="1" w:unhideWhenUsed="1"/>
-    <w:lsdException w:name="footnote text" w:semiHidden="1" w:unhideWhenUsed="1"/>
-    <w:lsdException w:name="annotation text" w:semiHidden="1" w:unhideWhenUsed="1"/>
-    <w:lsdException w:name="header" w:semiHidden="1" w:unhideWhenUsed="1"/>
-    <w:lsdException w:name="footer" w:semiHidden="1" w:unhideWhenUsed="1"/>
-    <w:lsdException w:name="index heading" w:semiHidden="1" w:unhideWhenUsed="1"/>
-    <w:lsdException w:name="caption" w:semiHidden="1" w:uiPriority="35" w:unhideWhenUsed="1" w:qFormat="1"/>
-    <w:lsdException w:name="table of figures" w:semiHidden="1" w:unhideWhenUsed="1"/>
-    <w:lsdException w:name="envelope address" w:semiHidden="1" w:unhideWhenUsed="1"/>
-    <w:lsdException w:name="envelope return" w:semiHidden="1" w:unhideWhenUsed="1"/>
-    <w:lsdException w:name="footnote reference" w:semiHidden="1" w:unhideWhenUsed="1"/>
-    <w:lsdException w:name="annotation reference" w:semiHidden="1" w:unhideWhenUsed="1"/>
-    <w:lsdException w:name="line number" w:semiHidden="1" w:unhideWhenUsed="1"/>
-    <w:lsdException w:name="page number" w:semiHidden="1" w:unhideWhenUsed="1"/>
-    <w:lsdException w:name="endnote reference" w:semiHidden="1" w:unhideWhenUsed="1"/>
-    <w:lsdException w:name="endnote text" w:semiHidden="1" w:unhideWhenUsed="1"/>
-    <w:lsdException w:name="table of authorities" w:semiHidden="1" w:unhideWhenUsed="1"/>
-    <w:lsdException w:name="macro" w:semiHidden="1" w:unhideWhenUsed="1"/>
-    <w:lsdException w:name="toa heading" w:semiHidden="1" w:unhideWhenUsed="1"/>
-    <w:lsdException w:name="List" w:semiHidden="1" w:unhideWhenUsed="1"/>
-    <w:lsdException w:name="List Bullet" w:semiHidden="1" w:unhideWhenUsed="1"/>
-    <w:lsdException w:name="List Number" w:semiHidden="1" w:unhideWhenUsed="1"/>
-    <w:lsdException w:name="List 2" w:semiHidden="1" w:unhideWhenUsed="1"/>
-    <w:lsdException w:name="List 3" w:semiHidden="1" w:unhideWhenUsed="1"/>
-    <w:lsdException w:name="List 4" w:semiHidden="1" w:unhideWhenUsed="1"/>
-    <w:lsdException w:name="List 5" w:semiHidden="1" w:unhideWhenUsed="1"/>
-    <w:lsdException w:name="List Bullet 2" w:semiHidden="1" w:unhideWhenUsed="1"/>
-    <w:lsdException w:name="List Bullet 3" w:semiHidden="1" w:unhideWhenUsed="1"/>
-    <w:lsdException w:name="List Bullet 4" w:semiHidden="1" w:unhideWhenUsed="1"/>
-    <w:lsdException w:name="List Bullet 5" w:semiHidden="1" w:unhideWhenUsed="1"/>
-    <w:lsdException w:name="List Number 2" w:semiHidden="1" w:unhideWhenUsed="1"/>
-    <w:lsdException w:name="List Number 3" w:semiHidden="1" w:unhideWhenUsed="1"/>
-    <w:lsdException w:name="List Number 4" w:semiHidden="1" w:unhideWhenUsed="1"/>
-    <w:lsdException w:name="List Number 5" w:semiHidden="1" w:unhideWhenUsed="1"/>
-    <w:lsdException w:name="Title" w:uiPriority="10" w:qFormat="1"/>
-    <w:lsdException w:name="Closing" w:semiHidden="1" w:unhideWhenUsed="1"/>
-    <w:lsdException w:name="Signature" w:semiHidden="1" w:unhideWhenUsed="1"/>
-    <w:lsdException w:name="Default Paragraph Font" w:semiHidden="1" w:uiPriority="1" w:unhideWhenUsed="1"/>
-    <w:lsdException w:name="Body Text" w:semiHidden="1" w:unhideWhenUsed="1"/>
-    <w:lsdException w:name="Body Text Indent" w:semiHidden="1" w:unhideWhenUsed="1"/>
-    <w:lsdException w:name="List Continue" w:semiHidden="1" w:unhideWhenUsed="1"/>
-    <w:lsdException w:name="List Continue 2" w:semiHidden="1" w:unhideWhenUsed="1"/>
-    <w:lsdException w:name="List Continue 3" w:semiHidden="1" w:unhideWhenUsed="1"/>
-    <w:lsdException w:name="List Continue 4" w:semiHidden="1" w:unhideWhenUsed="1"/>
-    <w:lsdException w:name="List Continue 5" w:semiHidden="1" w:unhideWhenUsed="1"/>
-    <w:lsdException w:name="Message Header" w:semiHidden="1" w:unhideWhenUsed="1"/>
-    <w:lsdException w:name="Subtitle" w:uiPriority="11" w:qFormat="1"/>
-    <w:lsdException w:name="Salutation" w:semiHidden="1" w:unhideWhenUsed="1"/>
-    <w:lsdException w:name="Date" w:semiHidden="1" w:unhideWhenUsed="1"/>
-    <w:lsdException w:name="Body Text First Indent" w:semiHidden="1" w:unhideWhenUsed="1"/>
-    <w:lsdException w:name="Body Text First Indent 2" w:semiHidden="1" w:unhideWhenUsed="1"/>
-    <w:lsdException w:name="Note Heading" w:semiHidden="1" w:unhideWhenUsed="1"/>
-    <w:lsdException w:name="Body Text 2" w:semiHidden="1" w:unhideWhenUsed="1"/>
-    <w:lsdException w:name="Body Text 3" w:semiHidden="1" w:unhideWhenUsed="1"/>
-    <w:lsdException w:name="Body Text Indent 2" w:semiHidden="1" w:unhideWhenUsed="1"/>
-    <w:lsdException w:name="Body Text Indent 3" w:semiHidden="1" w:unhideWhenUsed="1"/>
-    <w:lsdException w:name="Block Text" w:semiHidden="1" w:unhideWhenUsed="1"/>
-    <w:lsdException w:name="Hyperlink" w:semiHidden="1" w:unhideWhenUsed="1"/>
-    <w:lsdException w:name="FollowedHyperlink" w:semiHidden="1" w:unhideWhenUsed="1"/>
-    <w:lsdException w:name="Strong" w:uiPriority="22" w:qFormat="1"/>
-    <w:lsdException w:name="Emphasis" w:uiPriority="20" w:qFormat="1"/>
-    <w:lsdException w:name="Document Map" w:semiHidden="1" w:unhideWhenUsed="1"/>
-    <w:lsdException w:name="Plain Text" w:semiHidden="1" w:unhideWhenUsed="1"/>
-    <w:lsdException w:name="E-mail Signature" w:semiHidden="1" w:unhideWhenUsed="1"/>
-    <w:lsdException w:name="HTML Top of Form" w:semiHidden="1" w:unhideWhenUsed="1"/>
-    <w:lsdException w:name="HTML Bottom of Form" w:semiHidden="1" w:unhideWhenUsed="1"/>
-    <w:lsdException w:name="Normal (Web)" w:semiHidden="1" w:unhideWhenUsed="1"/>
-    <w:lsdException w:name="HTML Acronym" w:semiHidden="1" w:unhideWhenUsed="1"/>
-    <w:lsdException w:name="HTML Address" w:semiHidden="1" w:unhideWhenUsed="1"/>
-    <w:lsdException w:name="HTML Cite" w:semiHidden="1" w:unhideWhenUsed="1"/>
-    <w:lsdException w:name="HTML Code" w:semiHidden="1" w:unhideWhenUsed="1"/>
-    <w:lsdException w:name="HTML Definition" w:semiHidden="1" w:unhideWhenUsed="1"/>
-    <w:lsdException w:name="HTML Keyboard" w:semiHidden="1" w:unhideWhenUsed="1"/>
-    <w:lsdException w:name="HTML Preformatted" w:semiHidden="1" w:unhideWhenUsed="1"/>
-    <w:lsdException w:name="HTML Sample" w:semiHidden="1" w:unhideWhenUsed="1"/>
-    <w:lsdException w:name="HTML Typewriter" w:semiHidden="1" w:unhideWhenUsed="1"/>
-    <w:lsdException w:name="HTML Variable" w:semiHidden="1" w:unhideWhenUsed="1"/>
-    <w:lsdException w:name="annotation subject" w:semiHidden="1" w:unhideWhenUsed="1"/>
-    <w:lsdException w:name="No List" w:semiHidden="1" w:unhideWhenUsed="1"/>
-    <w:lsdException w:name="Outline List 1" w:semiHidden="1" w:unhideWhenUsed="1"/>
-    <w:lsdException w:name="Outline List 2" w:semiHidden="1" w:unhideWhenUsed="1"/>
-    <w:lsdException w:name="Outline List 3" w:semiHidden="1" w:unhideWhenUsed="1"/>
-    <w:lsdException w:name="Table Simple 1" w:semiHidden="1" w:unhideWhenUsed="1"/>
-    <w:lsdException w:name="Table Simple 2" w:semiHidden="1" w:unhideWhenUsed="1"/>
-    <w:lsdException w:name="Table Simple 3" w:semiHidden="1" w:unhideWhenUsed="1"/>
-    <w:lsdException w:name="Table Classic 1" w:semiHidden="1" w:unhideWhenUsed="1"/>
-    <w:lsdException w:name="Table Classic 2" w:semiHidden="1" w:unhideWhenUsed="1"/>
-    <w:lsdException w:name="Table Classic 3" w:semiHidden="1" w:unhideWhenUsed="1"/>
-    <w:lsdException w:name="Table Classic 4" w:semiHidden="1" w:unhideWhenUsed="1"/>
-    <w:lsdException w:name="Table Colorful 1" w:semiHidden="1" w:unhideWhenUsed="1"/>
-    <w:lsdException w:name="Table Colorful 2" w:semiHidden="1" w:unhideWhenUsed="1"/>
-    <w:lsdException w:name="Table Colorful 3" w:semiHidden="1" w:unhideWhenUsed="1"/>
-    <w:lsdException w:name="Table Columns 1" w:semiHidden="1" w:unhideWhenUsed="1"/>
-    <w:lsdException w:name="Table Columns 2" w:semiHidden="1" w:unhideWhenUsed="1"/>
-    <w:lsdException w:name="Table Columns 3" w:semiHidden="1" w:unhideWhenUsed="1"/>
-    <w:lsdException w:name="Table Columns 4" w:semiHidden="1" w:unhideWhenUsed="1"/>
-    <w:lsdException w:name="Table Columns 5" w:semiHidden="1" w:unhideWhenUsed="1"/>
-    <w:lsdException w:name="Table Grid 1" w:semiHidden="1" w:unhideWhenUsed="1"/>
-    <w:lsdException w:name="Table Grid 2" w:semiHidden="1" w:unhideWhenUsed="1"/>
-    <w:lsdException w:name="Table Grid 3" w:semiHidden="1" w:unhideWhenUsed="1"/>
-    <w:lsdException w:name="Table Grid 4" w:semiHidden="1" w:unhideWhenUsed="1"/>
-    <w:lsdException w:name="Table Grid 5" w:semiHidden="1" w:unhideWhenUsed="1"/>
-    <w:lsdException w:name="Table Grid 6" w:semiHidden="1" w:unhideWhenUsed="1"/>
-    <w:lsdException w:name="Table Grid 7" w:semiHidden="1" w:unhideWhenUsed="1"/>
-    <w:lsdException w:name="Table Grid 8" w:semiHidden="1" w:unhideWhenUsed="1"/>
-    <w:lsdException w:name="Table List 1" w:semiHidden="1" w:unhideWhenUsed="1"/>
-    <w:lsdException w:name="Table List 2" w:semiHidden="1" w:unhideWhenUsed="1"/>
-    <w:lsdException w:name="Table List 3" w:semiHidden="1" w:unhideWhenUsed="1"/>
-    <w:lsdException w:name="Table List 4" w:semiHidden="1" w:unhideWhenUsed="1"/>
-    <w:lsdException w:name="Table List 5" w:semiHidden="1" w:unhideWhenUsed="1"/>
-    <w:lsdException w:name="Table List 6" w:semiHidden="1" w:unhideWhenUsed="1"/>
-    <w:lsdException w:name="Table List 7" w:semiHidden="1" w:unhideWhenUsed="1"/>
-    <w:lsdException w:name="Table List 8" w:semiHidden="1" w:unhideWhenUsed="1"/>
-    <w:lsdException w:name="Table 3D effects 1" w:semiHidden="1" w:unhideWhenUsed="1"/>
-    <w:lsdException w:name="Table 3D effects 2" w:semiHidden="1" w:unhideWhenUsed="1"/>
-    <w:lsdException w:name="Table 3D effects 3" w:semiHidden="1" w:unhideWhenUsed="1"/>
-    <w:lsdException w:name="Table Contemporary" w:semiHidden="1" w:unhideWhenUsed="1"/>
-    <w:lsdException w:name="Table Elegant" w:semiHidden="1" w:unhideWhenUsed="1"/>
-    <w:lsdException w:name="Table Professional" w:semiHidden="1" w:unhideWhenUsed="1"/>
-    <w:lsdException w:name="Table Subtle 1" w:semiHidden="1" w:unhideWhenUsed="1"/>
-    <w:lsdException w:name="Table Subtle 2" w:semiHidden="1" w:unhideWhenUsed="1"/>
-    <w:lsdException w:name="Table Web 2" w:semiHidden="1" w:unhideWhenUsed="1"/>
-    <w:lsdException w:name="Table Web 3" w:semiHidden="1" w:unhideWhenUsed="1"/>
-    <w:lsdException w:name="Balloon Text" w:semiHidden="1" w:unhideWhenUsed="1"/>
-    <w:lsdException w:name="Table Grid" w:uiPriority="39"/>
-    <w:lsdException w:name="Table Theme" w:semiHidden="1" w:unhideWhenUsed="1"/>
-    <w:lsdException w:name="Placeholder Text" w:semiHidden="1"/>
-    <w:lsdException w:name="No Spacing" w:uiPriority="1" w:qFormat="1"/>
-    <w:lsdException w:name="Light Shading" w:uiPriority="60"/>
-    <w:lsdException w:name="Light List" w:uiPriority="61"/>
-    <w:lsdException w:name="Light Grid" w:uiPriority="62"/>
-    <w:lsdException w:name="Medium Shading 1" w:uiPriority="63"/>
-    <w:lsdException w:name="Medium Shading 2" w:uiPriority="64"/>
-    <w:lsdException w:name="Medium List 1" w:uiPriority="65"/>
-    <w:lsdException w:name="Medium List 2" w:uiPriority="66"/>
-    <w:lsdException w:name="Medium Grid 1" w:uiPriority="67"/>
-    <w:lsdException w:name="Medium Grid 2" w:uiPriority="68"/>
-    <w:lsdException w:name="Medium Grid 3" w:uiPriority="69"/>
-    <w:lsdException w:name="Dark List" w:uiPriority="70"/>
-    <w:lsdException w:name="Colorful Shading" w:uiPriority="71"/>
-    <w:lsdException w:name="Colorful List" w:uiPriority="72"/>
-    <w:lsdException w:name="Colorful Grid" w:uiPriority="73"/>
-    <w:lsdException w:name="Light Shading Accent 1" w:uiPriority="60"/>
-    <w:lsdException w:name="Light List Accent 1" w:uiPriority="61"/>
-    <w:lsdException w:name="Light Grid Accent 1" w:uiPriority="62"/>
-    <w:lsdException w:name="Medium Shading 1 Accent 1" w:uiPriority="63"/>
-    <w:lsdException w:name="Medium Shading 2 Accent 1" w:uiPriority="64"/>
-    <w:lsdException w:name="Medium List 1 Accent 1" w:uiPriority="65"/>
-    <w:lsdException w:name="Revision" w:semiHidden="1"/>
-    <w:lsdException w:name="List Paragraph" w:uiPriority="34" w:qFormat="1"/>
-    <w:lsdException w:name="Quote" w:uiPriority="29" w:qFormat="1"/>
-    <w:lsdException w:name="Intense Quote" w:uiPriority="30" w:qFormat="1"/>
-    <w:lsdException w:name="Medium List 2 Accent 1" w:uiPriority="66"/>
-    <w:lsdException w:name="Medium Grid 1 Accent 1" w:uiPriority="67"/>
-    <w:lsdException w:name="Medium Grid 2 Accent 1" w:uiPriority="68"/>
-    <w:lsdException w:name="Medium Grid 3 Accent 1" w:uiPriority="69"/>
-    <w:lsdException w:name="Dark List Accent 1" w:uiPriority="70"/>
-    <w:lsdException w:name="Colorful Shading Accent 1" w:uiPriority="71"/>
-    <w:lsdException w:name="Colorful List Accent 1" w:uiPriority="72"/>
-    <w:lsdException w:name="Colorful Grid Accent 1" w:uiPriority="73"/>
-    <w:lsdException w:name="Light Shading Accent 2" w:uiPriority="60"/>
-    <w:lsdException w:name="Light List Accent 2" w:uiPriority="61"/>
-    <w:lsdException w:name="Light Grid Accent 2" w:uiPriority="62"/>
-    <w:lsdException w:name="Medium Shading 1 Accent 2" w:uiPriority="63"/>
-    <w:lsdException w:name="Medium Shading 2 Accent 2" w:uiPriority="64"/>
-    <w:lsdException w:name="Medium List 1 Accent 2" w:uiPriority="65"/>
-    <w:lsdException w:name="Medium List 2 Accent 2" w:uiPriority="66"/>
-    <w:lsdException w:name="Medium Grid 1 Accent 2" w:uiPriority="67"/>
-    <w:lsdException w:name="Medium Grid 2 Accent 2" w:uiPriority="68"/>
-    <w:lsdException w:name="Medium Grid 3 Accent 2" w:uiPriority="69"/>
-    <w:lsdException w:name="Dark List Accent 2" w:uiPriority="70"/>
-    <w:lsdException w:name="Colorful Shading Accent 2" w:uiPriority="71"/>
-    <w:lsdException w:name="Colorful List Accent 2" w:uiPriority="72"/>
-    <w:lsdException w:name="Colorful Grid Accent 2" w:uiPriority="73"/>
-    <w:lsdException w:name="Light Shading Accent 3" w:uiPriority="60"/>
-    <w:lsdException w:name="Light List Accent 3" w:uiPriority="61"/>
-    <w:lsdException w:name="Light Grid Accent 3" w:uiPriority="62"/>
-    <w:lsdException w:name="Medium Shading 1 Accent 3" w:uiPriority="63"/>
-    <w:lsdException w:name="Medium Shading 2 Accent 3" w:uiPriority="64"/>
-    <w:lsdException w:name="Medium List 1 Accent 3" w:uiPriority="65"/>
-    <w:lsdException w:name="Medium List 2 Accent 3" w:uiPriority="66"/>
-    <w:lsdException w:name="Medium Grid 1 Accent 3" w:uiPriority="67"/>
-    <w:lsdException w:name="Medium Grid 2 Accent 3" w:uiPriority="68"/>
-    <w:lsdException w:name="Medium Grid 3 Accent 3" w:uiPriority="69"/>
-    <w:lsdException w:name="Dark List Accent 3" w:uiPriority="70"/>
-    <w:lsdException w:name="Colorful Shading Accent 3" w:uiPriority="71"/>
-    <w:lsdException w:name="Colorful List Accent 3" w:uiPriority="72"/>
-    <w:lsdException w:name="Colorful Grid Accent 3" w:uiPriority="73"/>
-    <w:lsdException w:name="Light Shading Accent 4" w:uiPriority="60"/>
-    <w:lsdException w:name="Light List Accent 4" w:uiPriority="61"/>
-    <w:lsdException w:name="Light Grid Accent 4" w:uiPriority="62"/>
-    <w:lsdException w:name="Medium Shading 1 Accent 4" w:uiPriority="63"/>
-    <w:lsdException w:name="Medium Shading 2 Accent 4" w:uiPriority="64"/>
-    <w:lsdException w:name="Medium List 1 Accent 4" w:uiPriority="65"/>
-    <w:lsdException w:name="Medium List 2 Accent 4" w:uiPriority="66"/>
-    <w:lsdException w:name="Medium Grid 1 Accent 4" w:uiPriority="67"/>
-    <w:lsdException w:name="Medium Grid 2 Accent 4" w:uiPriority="68"/>
-    <w:lsdException w:name="Medium Grid 3 Accent 4" w:uiPriority="69"/>
-    <w:lsdException w:name="Dark List Accent 4" w:uiPriority="70"/>
-    <w:lsdException w:name="Colorful Shading Accent 4" w:uiPriority="71"/>
-    <w:lsdException w:name="Colorful List Accent 4" w:uiPriority="72"/>
-    <w:lsdException w:name="Colorful Grid Accent 4" w:uiPriority="73"/>
-    <w:lsdException w:name="Light Shading Accent 5" w:uiPriority="60"/>
-    <w:lsdException w:name="Light List Accent 5" w:uiPriority="61"/>
-    <w:lsdException w:name="Light Grid Accent 5" w:uiPriority="62"/>
-    <w:lsdException w:name="Medium Shading 1 Accent 5" w:uiPriority="63"/>
-    <w:lsdException w:name="Medium Shading 2 Accent 5" w:uiPriority="64"/>
-    <w:lsdException w:name="Medium List 1 Accent 5" w:uiPriority="65"/>
-    <w:lsdException w:name="Medium List 2 Accent 5" w:uiPriority="66"/>
-    <w:lsdException w:name="Medium Grid 1 Accent 5" w:uiPriority="67"/>
-    <w:lsdException w:name="Medium Grid 2 Accent 5" w:uiPriority="68"/>
-    <w:lsdException w:name="Medium Grid 3 Accent 5" w:uiPriority="69"/>
-    <w:lsdException w:name="Dark List Accent 5" w:uiPriority="70"/>
-    <w:lsdException w:name="Colorful Shading Accent 5" w:uiPriority="71"/>
-    <w:lsdException w:name="Colorful List Accent 5" w:uiPriority="72"/>
-    <w:lsdException w:name="Colorful Grid Accent 5" w:uiPriority="73"/>
-    <w:lsdException w:name="Light Shading Accent 6" w:uiPriority="60"/>
-    <w:lsdException w:name="Light List Accent 6" w:uiPriority="61"/>
-    <w:lsdException w:name="Light Grid Accent 6" w:uiPriority="62"/>
-    <w:lsdException w:name="Medium Shading 1 Accent 6" w:uiPriority="63"/>
-    <w:lsdException w:name="Medium Shading 2 Accent 6" w:uiPriority="64"/>
-    <w:lsdException w:name="Medium List 1 Accent 6" w:uiPriority="65"/>
-    <w:lsdException w:name="Medium List 2 Accent 6" w:uiPriority="66"/>
-    <w:lsdException w:name="Medium Grid 1 Accent 6" w:uiPriority="67"/>
-    <w:lsdException w:name="Medium Grid 2 Accent 6" w:uiPriority="68"/>
-    <w:lsdException w:name="Medium Grid 3 Accent 6" w:uiPriority="69"/>
-    <w:lsdException w:name="Dark List Accent 6" w:uiPriority="70"/>
-    <w:lsdException w:name="Colorful Shading Accent 6" w:uiPriority="71"/>
-    <w:lsdException w:name="Colorful List Accent 6" w:uiPriority="72"/>
-    <w:lsdException w:name="Colorful Grid Accent 6" w:uiPriority="73"/>
-    <w:lsdException w:name="Subtle Emphasis" w:uiPriority="19" w:qFormat="1"/>
-    <w:lsdException w:name="Intense Emphasis" w:uiPriority="21" w:qFormat="1"/>
-    <w:lsdException w:name="Subtle Reference" w:uiPriority="31" w:qFormat="1"/>
-    <w:lsdException w:name="Intense Reference" w:uiPriority="32" w:qFormat="1"/>
-    <w:lsdException w:name="Book Title" w:uiPriority="33" w:qFormat="1"/>
-    <w:lsdException w:name="Bibliography" w:semiHidden="1" w:uiPriority="37" w:unhideWhenUsed="1"/>
-    <w:lsdException w:name="TOC Heading" w:semiHidden="1" w:uiPriority="39" w:unhideWhenUsed="1" w:qFormat="1"/>
-    <w:lsdException w:name="Plain Table 1" w:uiPriority="41"/>
-    <w:lsdException w:name="Plain Table 2" w:uiPriority="42"/>
-    <w:lsdException w:name="Plain Table 3" w:uiPriority="43"/>
-    <w:lsdException w:name="Plain Table 4" w:uiPriority="44"/>
-    <w:lsdException w:name="Plain Table 5" w:uiPriority="45"/>
-    <w:lsdException w:name="Grid Table Light" w:uiPriority="40"/>
-    <w:lsdException w:name="Grid Table 1 Light" w:uiPriority="46"/>
-    <w:lsdException w:name="Grid Table 2" w:uiPriority="47"/>
-    <w:lsdException w:name="Grid Table 3" w:uiPriority="48"/>
-    <w:lsdException w:name="Grid Table 4" w:uiPriority="49"/>
-    <w:lsdException w:name="Grid Table 5 Dark" w:uiPriority="50"/>
-    <w:lsdException w:name="Grid Table 6 Colorful" w:uiPriority="51"/>
-    <w:lsdException w:name="Grid Table 7 Colorful" w:uiPriority="52"/>
-    <w:lsdException w:name="Grid Table 1 Light Accent 1" w:uiPriority="46"/>
-    <w:lsdException w:name="Grid Table 2 Accent 1" w:uiPriority="47"/>
-    <w:lsdException w:name="Grid Table 3 Accent 1" w:uiPriority="48"/>
-    <w:lsdException w:name="Grid Table 4 Accent 1" w:uiPriority="49"/>
-    <w:lsdException w:name="Grid Table 5 Dark Accent 1" w:uiPriority="50"/>
-    <w:lsdException w:name="Grid Table 6 Colorful Accent 1" w:uiPriority="51"/>
-    <w:lsdException w:name="Grid Table 7 Colorful Accent 1" w:uiPriority="52"/>
-    <w:lsdException w:name="Grid Table 1 Light Accent 2" w:uiPriority="46"/>
-    <w:lsdException w:name="Grid Table 2 Accent 2" w:uiPriority="47"/>
-    <w:lsdException w:name="Grid Table 3 Accent 2" w:uiPriority="48"/>
-    <w:lsdException w:name="Grid Table 4 Accent 2" w:uiPriority="49"/>
-    <w:lsdException w:name="Grid Table 5 Dark Accent 2" w:uiPriority="50"/>
-    <w:lsdException w:name="Grid Table 6 Colorful Accent 2" w:uiPriority="51"/>
-    <w:lsdException w:name="Grid Table 7 Colorful Accent 2" w:uiPriority="52"/>
-    <w:lsdException w:name="Grid Table 1 Light Accent 3" w:uiPriority="46"/>
-    <w:lsdException w:name="Grid Table 2 Accent 3" w:uiPriority="47"/>
-    <w:lsdException w:name="Grid Table 3 Accent 3" w:uiPriority="48"/>
-    <w:lsdException w:name="Grid Table 4 Accent 3" w:uiPriority="49"/>
-    <w:lsdException w:name="Grid Table 5 Dark Accent 3" w:uiPriority="50"/>
-    <w:lsdException w:name="Grid Table 6 Colorful Accent 3" w:uiPriority="51"/>
-    <w:lsdException w:name="Grid Table 7 Colorful Accent 3" w:uiPriority="52"/>
-    <w:lsdException w:name="Grid Table 1 Light Accent 4" w:uiPriority="46"/>
-    <w:lsdException w:name="Grid Table 2 Accent 4" w:uiPriority="47"/>
-    <w:lsdException w:name="Grid Table 3 Accent 4" w:uiPriority="48"/>
-    <w:lsdException w:name="Grid Table 4 Accent 4" w:uiPriority="49"/>
-    <w:lsdException w:name="Grid Table 5 Dark Accent 4" w:uiPriority="50"/>
-    <w:lsdException w:name="Grid Table 6 Colorful Accent 4" w:uiPriority="51"/>
-    <w:lsdException w:name="Grid Table 7 Colorful Accent 4" w:uiPriority="52"/>
-    <w:lsdException w:name="Grid Table 1 Light Accent 5" w:uiPriority="46"/>
-    <w:lsdException w:name="Grid Table 2 Accent 5" w:uiPriority="47"/>
-    <w:lsdException w:name="Grid Table 3 Accent 5" w:uiPriority="48"/>
-    <w:lsdException w:name="Grid Table 4 Accent 5" w:uiPriority="49"/>
-    <w:lsdException w:name="Grid Table 5 Dark Accent 5" w:uiPriority="50"/>
-    <w:lsdException w:name="Grid Table 6 Colorful Accent 5" w:uiPriority="51"/>
-    <w:lsdException w:name="Grid Table 7 Colorful Accent 5" w:uiPriority="52"/>
-    <w:lsdException w:name="Grid Table 1 Light Accent 6" w:uiPriority="46"/>
-    <w:lsdException w:name="Grid Table 2 Accent 6" w:uiPriority="47"/>
-    <w:lsdException w:name="Grid Table 3 Accent 6" w:uiPriority="48"/>
-    <w:lsdException w:name="Grid Table 4 Accent 6" w:uiPriority="49"/>
-    <w:lsdException w:name="Grid Table 5 Dark Accent 6" w:uiPriority="50"/>
-    <w:lsdException w:name="Grid Table 6 Colorful Accent 6" w:uiPriority="51"/>
-    <w:lsdException w:name="Grid Table 7 Colorful Accent 6" w:uiPriority="52"/>
-    <w:lsdException w:name="List Table 1 Light" w:uiPriority="46"/>
-    <w:lsdException w:name="List Table 2" w:uiPriority="47"/>
-    <w:lsdException w:name="List Table 3" w:uiPriority="48"/>
-    <w:lsdException w:name="List Table 4" w:uiPriority="49"/>
-    <w:lsdException w:name="List Table 5 Dark" w:uiPriority="50"/>
-    <w:lsdException w:name="List Table 6 Colorful" w:uiPriority="51"/>
-    <w:lsdException w:name="List Table 7 Colorful" w:uiPriority="52"/>
-    <w:lsdException w:name="List Table 1 Light Accent 1" w:uiPriority="46"/>
-    <w:lsdException w:name="List Table 2 Accent 1" w:uiPriority="47"/>
-    <w:lsdException w:name="List Table 3 Accent 1" w:uiPriority="48"/>
-    <w:lsdException w:name="List Table 4 Accent 1" w:uiPriority="49"/>
-    <w:lsdException w:name="List Table 5 Dark Accent 1" w:uiPriority="50"/>
-    <w:lsdException w:name="List Table 6 Colorful Accent 1" w:uiPriority="51"/>
-    <w:lsdException w:name="List Table 7 Colorful Accent 1" w:uiPriority="52"/>
-    <w:lsdException w:name="List Table 1 Light Accent 2" w:uiPriority="46"/>
-    <w:lsdException w:name="List Table 2 Accent 2" w:uiPriority="47"/>
-    <w:lsdException w:name="List Table 3 Accent 2" w:uiPriority="48"/>
-    <w:lsdException w:name="List Table 4 Accent 2" w:uiPriority="49"/>
-    <w:lsdException w:name="List Table 5 Dark Accent 2" w:uiPriority="50"/>
-    <w:lsdException w:name="List Table 6 Colorful Accent 2" w:uiPriority="51"/>
-    <w:lsdException w:name="List Table 7 Colorful Accent 2" w:uiPriority="52"/>
-    <w:lsdException w:name="List Table 1 Light Accent 3" w:uiPriority="46"/>
-    <w:lsdException w:name="List Table 2 Accent 3" w:uiPriority="47"/>
-    <w:lsdException w:name="List Table 3 Accent 3" w:uiPriority="48"/>
-    <w:lsdException w:name="List Table 4 Accent 3" w:uiPriority="49"/>
-    <w:lsdException w:name="List Table 5 Dark Accent 3" w:uiPriority="50"/>
-    <w:lsdException w:name="List Table 6 Colorful Accent 3" w:uiPriority="51"/>
-    <w:lsdException w:name="List Table 7 Colorful Accent 3" w:uiPriority="52"/>
-    <w:lsdException w:name="List Table 1 Light Accent 4" w:uiPriority="46"/>
-    <w:lsdException w:name="List Table 2 Accent 4" w:uiPriority="47"/>
-    <w:lsdException w:name="List Table 3 Accent 4" w:uiPriority="48"/>
-    <w:lsdException w:name="List Table 4 Accent 4" w:uiPriority="49"/>
-    <w:lsdException w:name="List Table 5 Dark Accent 4" w:uiPriority="50"/>
-    <w:lsdException w:name="List Table 6 Colorful Accent 4" w:uiPriority="51"/>
-    <w:lsdException w:name="List Table 7 Colorful Accent 4" w:uiPriority="52"/>
-    <w:lsdException w:name="List Table 1 Light Accent 5" w:uiPriority="46"/>
-    <w:lsdException w:name="List Table 2 Accent 5" w:uiPriority="47"/>
-    <w:lsdException w:name="List Table 3 Accent 5" w:uiPriority="48"/>
-    <w:lsdException w:name="List Table 4 Accent 5" w:uiPriority="49"/>
-    <w:lsdException w:name="List Table 5 Dark Accent 5" w:uiPriority="50"/>
-    <w:lsdException w:name="List Table 6 Colorful Accent 5" w:uiPriority="51"/>
-    <w:lsdException w:name="List Table 7 Colorful Accent 5" w:uiPriority="52"/>
-    <w:lsdException w:name="List Table 1 Light Accent 6" w:uiPriority="46"/>
-    <w:lsdException w:name="List Table 2 Accent 6" w:uiPriority="47"/>
-    <w:lsdException w:name="List Table 3 Accent 6" w:uiPriority="48"/>
-    <w:lsdException w:name="List Table 4 Accent 6" w:uiPriority="49"/>
-    <w:lsdException w:name="List Table 5 Dark Accent 6" w:uiPriority="50"/>
-    <w:lsdException w:name="List Table 6 Colorful Accent 6" w:uiPriority="51"/>
-    <w:lsdException w:name="List Table 7 Colorful Accent 6" w:uiPriority="52"/>
-    <w:lsdException w:name="Mention" w:semiHidden="1" w:unhideWhenUsed="1"/>
-    <w:lsdException w:name="Smart Hyperlink" w:semiHidden="1" w:unhideWhenUsed="1"/>
-    <w:lsdException w:name="Hashtag" w:semiHidden="1" w:unhideWhenUsed="1"/>
+  <w:latentStyles w:defLockedState="0" w:defUIPriority="99" w:defSemiHidden="1" w:defUnhideWhenUsed="1" w:defQFormat="0" w:count="267">
+    <w:lsdException w:name="Normal" w:semiHidden="0" w:uiPriority="0" w:unhideWhenUsed="0" w:qFormat="1"/>
+    <w:lsdException w:name="heading 1" w:semiHidden="0" w:uiPriority="9" w:unhideWhenUsed="0" w:qFormat="1"/>
+    <w:lsdException w:name="heading 2" w:uiPriority="9" w:qFormat="1"/>
+    <w:lsdException w:name="heading 3" w:uiPriority="9" w:qFormat="1"/>
+    <w:lsdException w:name="heading 4" w:uiPriority="9" w:qFormat="1"/>
+    <w:lsdException w:name="heading 5" w:uiPriority="9" w:qFormat="1"/>
+    <w:lsdException w:name="heading 6" w:uiPriority="9" w:qFormat="1"/>
+    <w:lsdException w:name="heading 7" w:uiPriority="9" w:qFormat="1"/>
+    <w:lsdException w:name="heading 8" w:uiPriority="9" w:qFormat="1"/>
+    <w:lsdException w:name="heading 9" w:uiPriority="9" w:qFormat="1"/>
+    <w:lsdException w:name="toc 1" w:uiPriority="39"/>
+    <w:lsdException w:name="toc 2" w:uiPriority="39"/>
+    <w:lsdException w:name="toc 3" w:uiPriority="39"/>
+    <w:lsdException w:name="toc 4" w:uiPriority="39"/>
+    <w:lsdException w:name="toc 5" w:uiPriority="39"/>
+    <w:lsdException w:name="toc 6" w:uiPriority="39"/>
+    <w:lsdException w:name="toc 7" w:uiPriority="39"/>
+    <w:lsdException w:name="toc 8" w:uiPriority="39"/>
+    <w:lsdException w:name="toc 9" w:uiPriority="39"/>
+    <w:lsdException w:name="caption" w:uiPriority="35" w:qFormat="1"/>
+    <w:lsdException w:name="Title" w:semiHidden="0" w:uiPriority="10" w:unhideWhenUsed="0" w:qFormat="1"/>
+    <w:lsdException w:name="Default Paragraph Font" w:uiPriority="1"/>
+    <w:lsdException w:name="Subtitle" w:semiHidden="0" w:uiPriority="11" w:unhideWhenUsed="0" w:qFormat="1"/>
+    <w:lsdException w:name="Strong" w:semiHidden="0" w:uiPriority="22" w:unhideWhenUsed="0" w:qFormat="1"/>
+    <w:lsdException w:name="Emphasis" w:semiHidden="0" w:uiPriority="20" w:unhideWhenUsed="0" w:qFormat="1"/>
+    <w:lsdException w:name="Normal Table" w:semiHidden="0" w:unhideWhenUsed="0"/>
+    <w:lsdException w:name="Table Web 1" w:semiHidden="0" w:unhideWhenUsed="0"/>
+    <w:lsdException w:name="Table Grid" w:semiHidden="0" w:uiPriority="39" w:unhideWhenUsed="0"/>
+    <w:lsdException w:name="Placeholder Text" w:unhideWhenUsed="0"/>
+    <w:lsdException w:name="No Spacing" w:semiHidden="0" w:uiPriority="1" w:unhideWhenUsed="0" w:qFormat="1"/>
+    <w:lsdException w:name="Light Shading" w:semiHidden="0" w:uiPriority="60" w:unhideWhenUsed="0"/>
+    <w:lsdException w:name="Light List" w:semiHidden="0" w:uiPriority="61" w:unhideWhenUsed="0"/>
+    <w:lsdException w:name="Light Grid" w:semiHidden="0" w:uiPriority="62" w:unhideWhenUsed="0"/>
+    <w:lsdException w:name="Medium Shading 1" w:semiHidden="0" w:uiPriority="63" w:unhideWhenUsed="0"/>
+    <w:lsdException w:name="Medium Shading 2" w:semiHidden="0" w:uiPriority="64" w:unhideWhenUsed="0"/>
+    <w:lsdException w:name="Medium List 1" w:semiHidden="0" w:uiPriority="65" w:unhideWhenUsed="0"/>
+    <w:lsdException w:name="Medium List 2" w:semiHidden="0" w:uiPriority="66" w:unhideWhenUsed="0"/>
+    <w:lsdException w:name="Medium Grid 1" w:semiHidden="0" w:uiPriority="67" w:unhideWhenUsed="0"/>
+    <w:lsdException w:name="Medium Grid 2" w:semiHidden="0" w:uiPriority="68" w:unhideWhenUsed="0"/>
+    <w:lsdException w:name="Medium Grid 3" w:semiHidden="0" w:uiPriority="69" w:unhideWhenUsed="0"/>
+    <w:lsdException w:name="Dark List" w:semiHidden="0" w:uiPriority="70" w:unhideWhenUsed="0"/>
+    <w:lsdException w:name="Colorful Shading" w:semiHidden="0" w:uiPriority="71" w:unhideWhenUsed="0"/>
+    <w:lsdException w:name="Colorful List" w:semiHidden="0" w:uiPriority="72" w:unhideWhenUsed="0"/>
+    <w:lsdException w:name="Colorful Grid" w:semiHidden="0" w:uiPriority="73" w:unhideWhenUsed="0"/>
+    <w:lsdException w:name="Light Shading Accent 1" w:semiHidden="0" w:uiPriority="60" w:unhideWhenUsed="0"/>
+    <w:lsdException w:name="Light List Accent 1" w:semiHidden="0" w:uiPriority="61" w:unhideWhenUsed="0"/>
+    <w:lsdException w:name="Light Grid Accent 1" w:semiHidden="0" w:uiPriority="62" w:unhideWhenUsed="0"/>
+    <w:lsdException w:name="Medium Shading 1 Accent 1" w:semiHidden="0" w:uiPriority="63" w:unhideWhenUsed="0"/>
+    <w:lsdException w:name="Medium Shading 2 Accent 1" w:semiHidden="0" w:uiPriority="64" w:unhideWhenUsed="0"/>
+    <w:lsdException w:name="Medium List 1 Accent 1" w:semiHidden="0" w:uiPriority="65" w:unhideWhenUsed="0"/>
+    <w:lsdException w:name="Revision" w:unhideWhenUsed="0"/>
+    <w:lsdException w:name="List Paragraph" w:semiHidden="0" w:uiPriority="34" w:unhideWhenUsed="0" w:qFormat="1"/>
+    <w:lsdException w:name="Quote" w:semiHidden="0" w:uiPriority="29" w:unhideWhenUsed="0" w:qFormat="1"/>
+    <w:lsdException w:name="Intense Quote" w:semiHidden="0" w:uiPriority="30" w:unhideWhenUsed="0" w:qFormat="1"/>
+    <w:lsdException w:name="Medium List 2 Accent 1" w:semiHidden="0" w:uiPriority="66" w:unhideWhenUsed="0"/>
+    <w:lsdException w:name="Medium Grid 1 Accent 1" w:semiHidden="0" w:uiPriority="67" w:unhideWhenUsed="0"/>
+    <w:lsdException w:name="Medium Grid 2 Accent 1" w:semiHidden="0" w:uiPriority="68" w:unhideWhenUsed="0"/>
+    <w:lsdException w:name="Medium Grid 3 Accent 1" w:semiHidden="0" w:uiPriority="69" w:unhideWhenUsed="0"/>
+    <w:lsdException w:name="Dark List Accent 1" w:semiHidden="0" w:uiPriority="70" w:unhideWhenUsed="0"/>
+    <w:lsdException w:name="Colorful Shading Accent 1" w:semiHidden="0" w:uiPriority="71" w:unhideWhenUsed="0"/>
+    <w:lsdException w:name="Colorful List Accent 1" w:semiHidden="0" w:uiPriority="72" w:unhideWhenUsed="0"/>
+    <w:lsdException w:name="Colorful Grid Accent 1" w:semiHidden="0" w:uiPriority="73" w:unhideWhenUsed="0"/>
+    <w:lsdException w:name="Light Shading Accent 2" w:semiHidden="0" w:uiPriority="60" w:unhideWhenUsed="0"/>
+    <w:lsdException w:name="Light List Accent 2" w:semiHidden="0" w:uiPriority="61" w:unhideWhenUsed="0"/>
+    <w:lsdException w:name="Light Grid Accent 2" w:semiHidden="0" w:uiPriority="62" w:unhideWhenUsed="0"/>
+    <w:lsdException w:name="Medium Shading 1 Accent 2" w:semiHidden="0" w:uiPriority="63" w:unhideWhenUsed="0"/>
+    <w:lsdException w:name="Medium Shading 2 Accent 2" w:semiHidden="0" w:uiPriority="64" w:unhideWhenUsed="0"/>
+    <w:lsdException w:name="Medium List 1 Accent 2" w:semiHidden="0" w:uiPriority="65" w:unhideWhenUsed="0"/>
+    <w:lsdException w:name="Medium List 2 Accent 2" w:semiHidden="0" w:uiPriority="66" w:unhideWhenUsed="0"/>
+    <w:lsdException w:name="Medium Grid 1 Accent 2" w:semiHidden="0" w:uiPriority="67" w:unhideWhenUsed="0"/>
+    <w:lsdException w:name="Medium Grid 2 Accent 2" w:semiHidden="0" w:uiPriority="68" w:unhideWhenUsed="0"/>
+    <w:lsdException w:name="Medium Grid 3 Accent 2" w:semiHidden="0" w:uiPriority="69" w:unhideWhenUsed="0"/>
+    <w:lsdException w:name="Dark List Accent 2" w:semiHidden="0" w:uiPriority="70" w:unhideWhenUsed="0"/>
+    <w:lsdException w:name="Colorful Shading Accent 2" w:semiHidden="0" w:uiPriority="71" w:unhideWhenUsed="0"/>
+    <w:lsdException w:name="Colorful List Accent 2" w:semiHidden="0" w:uiPriority="72" w:unhideWhenUsed="0"/>
+    <w:lsdException w:name="Colorful Grid Accent 2" w:semiHidden="0" w:uiPriority="73" w:unhideWhenUsed="0"/>
+    <w:lsdException w:name="Light Shading Accent 3" w:semiHidden="0" w:uiPriority="60" w:unhideWhenUsed="0"/>
+    <w:lsdException w:name="Light List Accent 3" w:semiHidden="0" w:uiPriority="61" w:unhideWhenUsed="0"/>
+    <w:lsdException w:name="Light Grid Accent 3" w:semiHidden="0" w:uiPriority="62" w:unhideWhenUsed="0"/>
+    <w:lsdException w:name="Medium Shading 1 Accent 3" w:semiHidden="0" w:uiPriority="63" w:unhideWhenUsed="0"/>
+    <w:lsdException w:name="Medium Shading 2 Accent 3" w:semiHidden="0" w:uiPriority="64" w:unhideWhenUsed="0"/>
+    <w:lsdException w:name="Medium List 1 Accent 3" w:semiHidden="0" w:uiPriority="65" w:unhideWhenUsed="0"/>
+    <w:lsdException w:name="Medium List 2 Accent 3" w:semiHidden="0" w:uiPriority="66" w:unhideWhenUsed="0"/>
+    <w:lsdException w:name="Medium Grid 1 Accent 3" w:semiHidden="0" w:uiPriority="67" w:unhideWhenUsed="0"/>
+    <w:lsdException w:name="Medium Grid 2 Accent 3" w:semiHidden="0" w:uiPriority="68" w:unhideWhenUsed="0"/>
+    <w:lsdException w:name="Medium Grid 3 Accent 3" w:semiHidden="0" w:uiPriority="69" w:unhideWhenUsed="0"/>
+    <w:lsdException w:name="Dark List Accent 3" w:semiHidden="0" w:uiPriority="70" w:unhideWhenUsed="0"/>
+    <w:lsdException w:name="Colorful Shading Accent 3" w:semiHidden="0" w:uiPriority="71" w:unhideWhenUsed="0"/>
+    <w:lsdException w:name="Colorful List Accent 3" w:semiHidden="0" w:uiPriority="72" w:unhideWhenUsed="0"/>
+    <w:lsdException w:name="Colorful Grid Accent 3" w:semiHidden="0" w:uiPriority="73" w:unhideWhenUsed="0"/>
+    <w:lsdException w:name="Light Shading Accent 4" w:semiHidden="0" w:uiPriority="60" w:unhideWhenUsed="0"/>
+    <w:lsdException w:name="Light List Accent 4" w:semiHidden="0" w:uiPriority="61" w:unhideWhenUsed="0"/>
+    <w:lsdException w:name="Light Grid Accent 4" w:semiHidden="0" w:uiPriority="62" w:unhideWhenUsed="0"/>
+    <w:lsdException w:name="Medium Shading 1 Accent 4" w:semiHidden="0" w:uiPriority="63" w:unhideWhenUsed="0"/>
+    <w:lsdException w:name="Medium Shading 2 Accent 4" w:semiHidden="0" w:uiPriority="64" w:unhideWhenUsed="0"/>
+    <w:lsdException w:name="Medium List 1 Accent 4" w:semiHidden="0" w:uiPriority="65" w:unhideWhenUsed="0"/>
+    <w:lsdException w:name="Medium List 2 Accent 4" w:semiHidden="0" w:uiPriority="66" w:unhideWhenUsed="0"/>
+    <w:lsdException w:name="Medium Grid 1 Accent 4" w:semiHidden="0" w:uiPriority="67" w:unhideWhenUsed="0"/>
+    <w:lsdException w:name="Medium Grid 2 Accent 4" w:semiHidden="0" w:uiPriority="68" w:unhideWhenUsed="0"/>
+    <w:lsdException w:name="Medium Grid 3 Accent 4" w:semiHidden="0" w:uiPriority="69" w:unhideWhenUsed="0"/>
+    <w:lsdException w:name="Dark List Accent 4" w:semiHidden="0" w:uiPriority="70" w:unhideWhenUsed="0"/>
+    <w:lsdException w:name="Colorful Shading Accent 4" w:semiHidden="0" w:uiPriority="71" w:unhideWhenUsed="0"/>
+    <w:lsdException w:name="Colorful List Accent 4" w:semiHidden="0" w:uiPriority="72" w:unhideWhenUsed="0"/>
+    <w:lsdException w:name="Colorful Grid Accent 4" w:semiHidden="0" w:uiPriority="73" w:unhideWhenUsed="0"/>
+    <w:lsdException w:name="Light Shading Accent 5" w:semiHidden="0" w:uiPriority="60" w:unhideWhenUsed="0"/>
+    <w:lsdException w:name="Light List Accent 5" w:semiHidden="0" w:uiPriority="61" w:unhideWhenUsed="0"/>
+    <w:lsdException w:name="Light Grid Accent 5" w:semiHidden="0" w:uiPriority="62" w:unhideWhenUsed="0"/>
+    <w:lsdException w:name="Medium Shading 1 Accent 5" w:semiHidden="0" w:uiPriority="63" w:unhideWhenUsed="0"/>
+    <w:lsdException w:name="Medium Shading 2 Accent 5" w:semiHidden="0" w:uiPriority="64" w:unhideWhenUsed="0"/>
+    <w:lsdException w:name="Medium List 1 Accent 5" w:semiHidden="0" w:uiPriority="65" w:unhideWhenUsed="0"/>
+    <w:lsdException w:name="Medium List 2 Accent 5" w:semiHidden="0" w:uiPriority="66" w:unhideWhenUsed="0"/>
+    <w:lsdException w:name="Medium Grid 1 Accent 5" w:semiHidden="0" w:uiPriority="67" w:unhideWhenUsed="0"/>
+    <w:lsdException w:name="Medium Grid 2 Accent 5" w:semiHidden="0" w:uiPriority="68" w:unhideWhenUsed="0"/>
+    <w:lsdException w:name="Medium Grid 3 Accent 5" w:semiHidden="0" w:uiPriority="69" w:unhideWhenUsed="0"/>
+    <w:lsdException w:name="Dark List Accent 5" w:semiHidden="0" w:uiPriority="70" w:unhideWhenUsed="0"/>
+    <w:lsdException w:name="Colorful Shading Accent 5" w:semiHidden="0" w:uiPriority="71" w:unhideWhenUsed="0"/>
+    <w:lsdException w:name="Colorful List Accent 5" w:semiHidden="0" w:uiPriority="72" w:unhideWhenUsed="0"/>
+    <w:lsdException w:name="Colorful Grid Accent 5" w:semiHidden="0" w:uiPriority="73" w:unhideWhenUsed="0"/>
+    <w:lsdException w:name="Light Shading Accent 6" w:semiHidden="0" w:uiPriority="60" w:unhideWhenUsed="0"/>
+    <w:lsdException w:name="Light List Accent 6" w:semiHidden="0" w:uiPriority="61" w:unhideWhenUsed="0"/>
+    <w:lsdException w:name="Light Grid Accent 6" w:semiHidden="0" w:uiPriority="62" w:unhideWhenUsed="0"/>
+    <w:lsdException w:name="Medium Shading 1 Accent 6" w:semiHidden="0" w:uiPriority="63" w:unhideWhenUsed="0"/>
+    <w:lsdException w:name="Medium Shading 2 Accent 6" w:semiHidden="0" w:uiPriority="64" w:unhideWhenUsed="0"/>
+    <w:lsdException w:name="Medium List 1 Accent 6" w:semiHidden="0" w:uiPriority="65" w:unhideWhenUsed="0"/>
+    <w:lsdException w:name="Medium List 2 Accent 6" w:semiHidden="0" w:uiPriority="66" w:unhideWhenUsed="0"/>
+    <w:lsdException w:name="Medium Grid 1 Accent 6" w:semiHidden="0" w:uiPriority="67" w:unhideWhenUsed="0"/>
+    <w:lsdException w:name="Medium Grid 2 Accent 6" w:semiHidden="0" w:uiPriority="68" w:unhideWhenUsed="0"/>
+    <w:lsdException w:name="Medium Grid 3 Accent 6" w:semiHidden="0" w:uiPriority="69" w:unhideWhenUsed="0"/>
+    <w:lsdException w:name="Dark List Accent 6" w:semiHidden="0" w:uiPriority="70" w:unhideWhenUsed="0"/>
+    <w:lsdException w:name="Colorful Shading Accent 6" w:semiHidden="0" w:uiPriority="71" w:unhideWhenUsed="0"/>
+    <w:lsdException w:name="Colorful List Accent 6" w:semiHidden="0" w:uiPriority="72" w:unhideWhenUsed="0"/>
+    <w:lsdException w:name="Colorful Grid Accent 6" w:semiHidden="0" w:uiPriority="73" w:unhideWhenUsed="0"/>
+    <w:lsdException w:name="Subtle Emphasis" w:semiHidden="0" w:uiPriority="19" w:unhideWhenUsed="0" w:qFormat="1"/>
+    <w:lsdException w:name="Intense Emphasis" w:semiHidden="0" w:uiPriority="21" w:unhideWhenUsed="0" w:qFormat="1"/>
+    <w:lsdException w:name="Subtle Reference" w:semiHidden="0" w:uiPriority="31" w:unhideWhenUsed="0" w:qFormat="1"/>
+    <w:lsdException w:name="Intense Reference" w:semiHidden="0" w:uiPriority="32" w:unhideWhenUsed="0" w:qFormat="1"/>
+    <w:lsdException w:name="Book Title" w:semiHidden="0" w:uiPriority="33" w:unhideWhenUsed="0" w:qFormat="1"/>
+    <w:lsdException w:name="Bibliography" w:uiPriority="37"/>
+    <w:lsdException w:name="TOC Heading" w:uiPriority="39" w:qFormat="1"/>
   </w:latentStyles>
   <w:style w:type="paragraph" w:default="1" w:styleId="Normal">
     <w:name w:val="Normal"/>
@@ -2448,6 +3257,270 @@
       <w:ind w:left="720"/>
       <w:contextualSpacing/>
     </w:pPr>
+  </w:style>
+  <w:style w:type="paragraph" w:styleId="BalloonText">
+    <w:name w:val="Balloon Text"/>
+    <w:basedOn w:val="Normal"/>
+    <w:link w:val="BalloonTextChar"/>
+    <w:uiPriority w:val="99"/>
+    <w:semiHidden/>
+    <w:unhideWhenUsed/>
+    <w:rsid w:val="00A7291A"/>
+    <w:pPr>
+      <w:spacing w:after="0" w:line="240" w:lineRule="auto"/>
+    </w:pPr>
+    <w:rPr>
+      <w:rFonts w:ascii="Tahoma" w:hAnsi="Tahoma" w:cs="Tahoma"/>
+      <w:sz w:val="16"/>
+      <w:szCs w:val="16"/>
+    </w:rPr>
+  </w:style>
+  <w:style w:type="character" w:customStyle="1" w:styleId="BalloonTextChar">
+    <w:name w:val="Balloon Text Char"/>
+    <w:basedOn w:val="DefaultParagraphFont"/>
+    <w:link w:val="BalloonText"/>
+    <w:uiPriority w:val="99"/>
+    <w:semiHidden/>
+    <w:rsid w:val="00A7291A"/>
+    <w:rPr>
+      <w:rFonts w:ascii="Tahoma" w:hAnsi="Tahoma" w:cs="Tahoma"/>
+      <w:sz w:val="16"/>
+      <w:szCs w:val="16"/>
+    </w:rPr>
+  </w:style>
+</w:styles>
+</file>
+
+<file path=word/stylesWithEffects.xml><?xml version="1.0" encoding="utf-8"?>
+<w:styles xmlns:wpc="http://schemas.microsoft.com/office/word/2010/wordprocessingCanvas" xmlns:mc="http://schemas.openxmlformats.org/markup-compatibility/2006" xmlns:o="urn:schemas-microsoft-com:office:office" xmlns:r="http://schemas.openxmlformats.org/officeDocument/2006/relationships" xmlns:m="http://schemas.openxmlformats.org/officeDocument/2006/math" xmlns:v="urn:schemas-microsoft-com:vml" xmlns:wp14="http://schemas.microsoft.com/office/word/2010/wordprocessingDrawing" xmlns:wp="http://schemas.openxmlformats.org/drawingml/2006/wordprocessingDrawing" xmlns:w10="urn:schemas-microsoft-com:office:word" xmlns:w="http://schemas.openxmlformats.org/wordprocessingml/2006/main" xmlns:w14="http://schemas.microsoft.com/office/word/2010/wordml" xmlns:wpg="http://schemas.microsoft.com/office/word/2010/wordprocessingGroup" xmlns:wpi="http://schemas.microsoft.com/office/word/2010/wordprocessingInk" xmlns:wne="http://schemas.microsoft.com/office/word/2006/wordml" xmlns:wps="http://schemas.microsoft.com/office/word/2010/wordprocessingShape" mc:Ignorable="w14 wp14">
+  <w:docDefaults>
+    <w:rPrDefault>
+      <w:rPr>
+        <w:rFonts w:asciiTheme="minorHAnsi" w:eastAsiaTheme="minorHAnsi" w:hAnsiTheme="minorHAnsi" w:cstheme="minorBidi"/>
+        <w:sz w:val="22"/>
+        <w:szCs w:val="22"/>
+        <w:lang w:val="en-US" w:eastAsia="en-US" w:bidi="ar-SA"/>
+      </w:rPr>
+    </w:rPrDefault>
+    <w:pPrDefault>
+      <w:pPr>
+        <w:spacing w:after="160" w:line="259" w:lineRule="auto"/>
+      </w:pPr>
+    </w:pPrDefault>
+  </w:docDefaults>
+  <w:latentStyles w:defLockedState="0" w:defUIPriority="99" w:defSemiHidden="1" w:defUnhideWhenUsed="1" w:defQFormat="0" w:count="267">
+    <w:lsdException w:name="Normal" w:semiHidden="0" w:uiPriority="0" w:unhideWhenUsed="0" w:qFormat="1"/>
+    <w:lsdException w:name="heading 1" w:semiHidden="0" w:uiPriority="9" w:unhideWhenUsed="0" w:qFormat="1"/>
+    <w:lsdException w:name="heading 2" w:uiPriority="9" w:qFormat="1"/>
+    <w:lsdException w:name="heading 3" w:uiPriority="9" w:qFormat="1"/>
+    <w:lsdException w:name="heading 4" w:uiPriority="9" w:qFormat="1"/>
+    <w:lsdException w:name="heading 5" w:uiPriority="9" w:qFormat="1"/>
+    <w:lsdException w:name="heading 6" w:uiPriority="9" w:qFormat="1"/>
+    <w:lsdException w:name="heading 7" w:uiPriority="9" w:qFormat="1"/>
+    <w:lsdException w:name="heading 8" w:uiPriority="9" w:qFormat="1"/>
+    <w:lsdException w:name="heading 9" w:uiPriority="9" w:qFormat="1"/>
+    <w:lsdException w:name="toc 1" w:uiPriority="39"/>
+    <w:lsdException w:name="toc 2" w:uiPriority="39"/>
+    <w:lsdException w:name="toc 3" w:uiPriority="39"/>
+    <w:lsdException w:name="toc 4" w:uiPriority="39"/>
+    <w:lsdException w:name="toc 5" w:uiPriority="39"/>
+    <w:lsdException w:name="toc 6" w:uiPriority="39"/>
+    <w:lsdException w:name="toc 7" w:uiPriority="39"/>
+    <w:lsdException w:name="toc 8" w:uiPriority="39"/>
+    <w:lsdException w:name="toc 9" w:uiPriority="39"/>
+    <w:lsdException w:name="caption" w:uiPriority="35" w:qFormat="1"/>
+    <w:lsdException w:name="Title" w:semiHidden="0" w:uiPriority="10" w:unhideWhenUsed="0" w:qFormat="1"/>
+    <w:lsdException w:name="Default Paragraph Font" w:uiPriority="1"/>
+    <w:lsdException w:name="Subtitle" w:semiHidden="0" w:uiPriority="11" w:unhideWhenUsed="0" w:qFormat="1"/>
+    <w:lsdException w:name="Strong" w:semiHidden="0" w:uiPriority="22" w:unhideWhenUsed="0" w:qFormat="1"/>
+    <w:lsdException w:name="Emphasis" w:semiHidden="0" w:uiPriority="20" w:unhideWhenUsed="0" w:qFormat="1"/>
+    <w:lsdException w:name="Normal Table" w:semiHidden="0" w:unhideWhenUsed="0"/>
+    <w:lsdException w:name="Table Web 1" w:semiHidden="0" w:unhideWhenUsed="0"/>
+    <w:lsdException w:name="Table Grid" w:semiHidden="0" w:uiPriority="39" w:unhideWhenUsed="0"/>
+    <w:lsdException w:name="Placeholder Text" w:unhideWhenUsed="0"/>
+    <w:lsdException w:name="No Spacing" w:semiHidden="0" w:uiPriority="1" w:unhideWhenUsed="0" w:qFormat="1"/>
+    <w:lsdException w:name="Light Shading" w:semiHidden="0" w:uiPriority="60" w:unhideWhenUsed="0"/>
+    <w:lsdException w:name="Light List" w:semiHidden="0" w:uiPriority="61" w:unhideWhenUsed="0"/>
+    <w:lsdException w:name="Light Grid" w:semiHidden="0" w:uiPriority="62" w:unhideWhenUsed="0"/>
+    <w:lsdException w:name="Medium Shading 1" w:semiHidden="0" w:uiPriority="63" w:unhideWhenUsed="0"/>
+    <w:lsdException w:name="Medium Shading 2" w:semiHidden="0" w:uiPriority="64" w:unhideWhenUsed="0"/>
+    <w:lsdException w:name="Medium List 1" w:semiHidden="0" w:uiPriority="65" w:unhideWhenUsed="0"/>
+    <w:lsdException w:name="Medium List 2" w:semiHidden="0" w:uiPriority="66" w:unhideWhenUsed="0"/>
+    <w:lsdException w:name="Medium Grid 1" w:semiHidden="0" w:uiPriority="67" w:unhideWhenUsed="0"/>
+    <w:lsdException w:name="Medium Grid 2" w:semiHidden="0" w:uiPriority="68" w:unhideWhenUsed="0"/>
+    <w:lsdException w:name="Medium Grid 3" w:semiHidden="0" w:uiPriority="69" w:unhideWhenUsed="0"/>
+    <w:lsdException w:name="Dark List" w:semiHidden="0" w:uiPriority="70" w:unhideWhenUsed="0"/>
+    <w:lsdException w:name="Colorful Shading" w:semiHidden="0" w:uiPriority="71" w:unhideWhenUsed="0"/>
+    <w:lsdException w:name="Colorful List" w:semiHidden="0" w:uiPriority="72" w:unhideWhenUsed="0"/>
+    <w:lsdException w:name="Colorful Grid" w:semiHidden="0" w:uiPriority="73" w:unhideWhenUsed="0"/>
+    <w:lsdException w:name="Light Shading Accent 1" w:semiHidden="0" w:uiPriority="60" w:unhideWhenUsed="0"/>
+    <w:lsdException w:name="Light List Accent 1" w:semiHidden="0" w:uiPriority="61" w:unhideWhenUsed="0"/>
+    <w:lsdException w:name="Light Grid Accent 1" w:semiHidden="0" w:uiPriority="62" w:unhideWhenUsed="0"/>
+    <w:lsdException w:name="Medium Shading 1 Accent 1" w:semiHidden="0" w:uiPriority="63" w:unhideWhenUsed="0"/>
+    <w:lsdException w:name="Medium Shading 2 Accent 1" w:semiHidden="0" w:uiPriority="64" w:unhideWhenUsed="0"/>
+    <w:lsdException w:name="Medium List 1 Accent 1" w:semiHidden="0" w:uiPriority="65" w:unhideWhenUsed="0"/>
+    <w:lsdException w:name="Revision" w:unhideWhenUsed="0"/>
+    <w:lsdException w:name="List Paragraph" w:semiHidden="0" w:uiPriority="34" w:unhideWhenUsed="0" w:qFormat="1"/>
+    <w:lsdException w:name="Quote" w:semiHidden="0" w:uiPriority="29" w:unhideWhenUsed="0" w:qFormat="1"/>
+    <w:lsdException w:name="Intense Quote" w:semiHidden="0" w:uiPriority="30" w:unhideWhenUsed="0" w:qFormat="1"/>
+    <w:lsdException w:name="Medium List 2 Accent 1" w:semiHidden="0" w:uiPriority="66" w:unhideWhenUsed="0"/>
+    <w:lsdException w:name="Medium Grid 1 Accent 1" w:semiHidden="0" w:uiPriority="67" w:unhideWhenUsed="0"/>
+    <w:lsdException w:name="Medium Grid 2 Accent 1" w:semiHidden="0" w:uiPriority="68" w:unhideWhenUsed="0"/>
+    <w:lsdException w:name="Medium Grid 3 Accent 1" w:semiHidden="0" w:uiPriority="69" w:unhideWhenUsed="0"/>
+    <w:lsdException w:name="Dark List Accent 1" w:semiHidden="0" w:uiPriority="70" w:unhideWhenUsed="0"/>
+    <w:lsdException w:name="Colorful Shading Accent 1" w:semiHidden="0" w:uiPriority="71" w:unhideWhenUsed="0"/>
+    <w:lsdException w:name="Colorful List Accent 1" w:semiHidden="0" w:uiPriority="72" w:unhideWhenUsed="0"/>
+    <w:lsdException w:name="Colorful Grid Accent 1" w:semiHidden="0" w:uiPriority="73" w:unhideWhenUsed="0"/>
+    <w:lsdException w:name="Light Shading Accent 2" w:semiHidden="0" w:uiPriority="60" w:unhideWhenUsed="0"/>
+    <w:lsdException w:name="Light List Accent 2" w:semiHidden="0" w:uiPriority="61" w:unhideWhenUsed="0"/>
+    <w:lsdException w:name="Light Grid Accent 2" w:semiHidden="0" w:uiPriority="62" w:unhideWhenUsed="0"/>
+    <w:lsdException w:name="Medium Shading 1 Accent 2" w:semiHidden="0" w:uiPriority="63" w:unhideWhenUsed="0"/>
+    <w:lsdException w:name="Medium Shading 2 Accent 2" w:semiHidden="0" w:uiPriority="64" w:unhideWhenUsed="0"/>
+    <w:lsdException w:name="Medium List 1 Accent 2" w:semiHidden="0" w:uiPriority="65" w:unhideWhenUsed="0"/>
+    <w:lsdException w:name="Medium List 2 Accent 2" w:semiHidden="0" w:uiPriority="66" w:unhideWhenUsed="0"/>
+    <w:lsdException w:name="Medium Grid 1 Accent 2" w:semiHidden="0" w:uiPriority="67" w:unhideWhenUsed="0"/>
+    <w:lsdException w:name="Medium Grid 2 Accent 2" w:semiHidden="0" w:uiPriority="68" w:unhideWhenUsed="0"/>
+    <w:lsdException w:name="Medium Grid 3 Accent 2" w:semiHidden="0" w:uiPriority="69" w:unhideWhenUsed="0"/>
+    <w:lsdException w:name="Dark List Accent 2" w:semiHidden="0" w:uiPriority="70" w:unhideWhenUsed="0"/>
+    <w:lsdException w:name="Colorful Shading Accent 2" w:semiHidden="0" w:uiPriority="71" w:unhideWhenUsed="0"/>
+    <w:lsdException w:name="Colorful List Accent 2" w:semiHidden="0" w:uiPriority="72" w:unhideWhenUsed="0"/>
+    <w:lsdException w:name="Colorful Grid Accent 2" w:semiHidden="0" w:uiPriority="73" w:unhideWhenUsed="0"/>
+    <w:lsdException w:name="Light Shading Accent 3" w:semiHidden="0" w:uiPriority="60" w:unhideWhenUsed="0"/>
+    <w:lsdException w:name="Light List Accent 3" w:semiHidden="0" w:uiPriority="61" w:unhideWhenUsed="0"/>
+    <w:lsdException w:name="Light Grid Accent 3" w:semiHidden="0" w:uiPriority="62" w:unhideWhenUsed="0"/>
+    <w:lsdException w:name="Medium Shading 1 Accent 3" w:semiHidden="0" w:uiPriority="63" w:unhideWhenUsed="0"/>
+    <w:lsdException w:name="Medium Shading 2 Accent 3" w:semiHidden="0" w:uiPriority="64" w:unhideWhenUsed="0"/>
+    <w:lsdException w:name="Medium List 1 Accent 3" w:semiHidden="0" w:uiPriority="65" w:unhideWhenUsed="0"/>
+    <w:lsdException w:name="Medium List 2 Accent 3" w:semiHidden="0" w:uiPriority="66" w:unhideWhenUsed="0"/>
+    <w:lsdException w:name="Medium Grid 1 Accent 3" w:semiHidden="0" w:uiPriority="67" w:unhideWhenUsed="0"/>
+    <w:lsdException w:name="Medium Grid 2 Accent 3" w:semiHidden="0" w:uiPriority="68" w:unhideWhenUsed="0"/>
+    <w:lsdException w:name="Medium Grid 3 Accent 3" w:semiHidden="0" w:uiPriority="69" w:unhideWhenUsed="0"/>
+    <w:lsdException w:name="Dark List Accent 3" w:semiHidden="0" w:uiPriority="70" w:unhideWhenUsed="0"/>
+    <w:lsdException w:name="Colorful Shading Accent 3" w:semiHidden="0" w:uiPriority="71" w:unhideWhenUsed="0"/>
+    <w:lsdException w:name="Colorful List Accent 3" w:semiHidden="0" w:uiPriority="72" w:unhideWhenUsed="0"/>
+    <w:lsdException w:name="Colorful Grid Accent 3" w:semiHidden="0" w:uiPriority="73" w:unhideWhenUsed="0"/>
+    <w:lsdException w:name="Light Shading Accent 4" w:semiHidden="0" w:uiPriority="60" w:unhideWhenUsed="0"/>
+    <w:lsdException w:name="Light List Accent 4" w:semiHidden="0" w:uiPriority="61" w:unhideWhenUsed="0"/>
+    <w:lsdException w:name="Light Grid Accent 4" w:semiHidden="0" w:uiPriority="62" w:unhideWhenUsed="0"/>
+    <w:lsdException w:name="Medium Shading 1 Accent 4" w:semiHidden="0" w:uiPriority="63" w:unhideWhenUsed="0"/>
+    <w:lsdException w:name="Medium Shading 2 Accent 4" w:semiHidden="0" w:uiPriority="64" w:unhideWhenUsed="0"/>
+    <w:lsdException w:name="Medium List 1 Accent 4" w:semiHidden="0" w:uiPriority="65" w:unhideWhenUsed="0"/>
+    <w:lsdException w:name="Medium List 2 Accent 4" w:semiHidden="0" w:uiPriority="66" w:unhideWhenUsed="0"/>
+    <w:lsdException w:name="Medium Grid 1 Accent 4" w:semiHidden="0" w:uiPriority="67" w:unhideWhenUsed="0"/>
+    <w:lsdException w:name="Medium Grid 2 Accent 4" w:semiHidden="0" w:uiPriority="68" w:unhideWhenUsed="0"/>
+    <w:lsdException w:name="Medium Grid 3 Accent 4" w:semiHidden="0" w:uiPriority="69" w:unhideWhenUsed="0"/>
+    <w:lsdException w:name="Dark List Accent 4" w:semiHidden="0" w:uiPriority="70" w:unhideWhenUsed="0"/>
+    <w:lsdException w:name="Colorful Shading Accent 4" w:semiHidden="0" w:uiPriority="71" w:unhideWhenUsed="0"/>
+    <w:lsdException w:name="Colorful List Accent 4" w:semiHidden="0" w:uiPriority="72" w:unhideWhenUsed="0"/>
+    <w:lsdException w:name="Colorful Grid Accent 4" w:semiHidden="0" w:uiPriority="73" w:unhideWhenUsed="0"/>
+    <w:lsdException w:name="Light Shading Accent 5" w:semiHidden="0" w:uiPriority="60" w:unhideWhenUsed="0"/>
+    <w:lsdException w:name="Light List Accent 5" w:semiHidden="0" w:uiPriority="61" w:unhideWhenUsed="0"/>
+    <w:lsdException w:name="Light Grid Accent 5" w:semiHidden="0" w:uiPriority="62" w:unhideWhenUsed="0"/>
+    <w:lsdException w:name="Medium Shading 1 Accent 5" w:semiHidden="0" w:uiPriority="63" w:unhideWhenUsed="0"/>
+    <w:lsdException w:name="Medium Shading 2 Accent 5" w:semiHidden="0" w:uiPriority="64" w:unhideWhenUsed="0"/>
+    <w:lsdException w:name="Medium List 1 Accent 5" w:semiHidden="0" w:uiPriority="65" w:unhideWhenUsed="0"/>
+    <w:lsdException w:name="Medium List 2 Accent 5" w:semiHidden="0" w:uiPriority="66" w:unhideWhenUsed="0"/>
+    <w:lsdException w:name="Medium Grid 1 Accent 5" w:semiHidden="0" w:uiPriority="67" w:unhideWhenUsed="0"/>
+    <w:lsdException w:name="Medium Grid 2 Accent 5" w:semiHidden="0" w:uiPriority="68" w:unhideWhenUsed="0"/>
+    <w:lsdException w:name="Medium Grid 3 Accent 5" w:semiHidden="0" w:uiPriority="69" w:unhideWhenUsed="0"/>
+    <w:lsdException w:name="Dark List Accent 5" w:semiHidden="0" w:uiPriority="70" w:unhideWhenUsed="0"/>
+    <w:lsdException w:name="Colorful Shading Accent 5" w:semiHidden="0" w:uiPriority="71" w:unhideWhenUsed="0"/>
+    <w:lsdException w:name="Colorful List Accent 5" w:semiHidden="0" w:uiPriority="72" w:unhideWhenUsed="0"/>
+    <w:lsdException w:name="Colorful Grid Accent 5" w:semiHidden="0" w:uiPriority="73" w:unhideWhenUsed="0"/>
+    <w:lsdException w:name="Light Shading Accent 6" w:semiHidden="0" w:uiPriority="60" w:unhideWhenUsed="0"/>
+    <w:lsdException w:name="Light List Accent 6" w:semiHidden="0" w:uiPriority="61" w:unhideWhenUsed="0"/>
+    <w:lsdException w:name="Light Grid Accent 6" w:semiHidden="0" w:uiPriority="62" w:unhideWhenUsed="0"/>
+    <w:lsdException w:name="Medium Shading 1 Accent 6" w:semiHidden="0" w:uiPriority="63" w:unhideWhenUsed="0"/>
+    <w:lsdException w:name="Medium Shading 2 Accent 6" w:semiHidden="0" w:uiPriority="64" w:unhideWhenUsed="0"/>
+    <w:lsdException w:name="Medium List 1 Accent 6" w:semiHidden="0" w:uiPriority="65" w:unhideWhenUsed="0"/>
+    <w:lsdException w:name="Medium List 2 Accent 6" w:semiHidden="0" w:uiPriority="66" w:unhideWhenUsed="0"/>
+    <w:lsdException w:name="Medium Grid 1 Accent 6" w:semiHidden="0" w:uiPriority="67" w:unhideWhenUsed="0"/>
+    <w:lsdException w:name="Medium Grid 2 Accent 6" w:semiHidden="0" w:uiPriority="68" w:unhideWhenUsed="0"/>
+    <w:lsdException w:name="Medium Grid 3 Accent 6" w:semiHidden="0" w:uiPriority="69" w:unhideWhenUsed="0"/>
+    <w:lsdException w:name="Dark List Accent 6" w:semiHidden="0" w:uiPriority="70" w:unhideWhenUsed="0"/>
+    <w:lsdException w:name="Colorful Shading Accent 6" w:semiHidden="0" w:uiPriority="71" w:unhideWhenUsed="0"/>
+    <w:lsdException w:name="Colorful List Accent 6" w:semiHidden="0" w:uiPriority="72" w:unhideWhenUsed="0"/>
+    <w:lsdException w:name="Colorful Grid Accent 6" w:semiHidden="0" w:uiPriority="73" w:unhideWhenUsed="0"/>
+    <w:lsdException w:name="Subtle Emphasis" w:semiHidden="0" w:uiPriority="19" w:unhideWhenUsed="0" w:qFormat="1"/>
+    <w:lsdException w:name="Intense Emphasis" w:semiHidden="0" w:uiPriority="21" w:unhideWhenUsed="0" w:qFormat="1"/>
+    <w:lsdException w:name="Subtle Reference" w:semiHidden="0" w:uiPriority="31" w:unhideWhenUsed="0" w:qFormat="1"/>
+    <w:lsdException w:name="Intense Reference" w:semiHidden="0" w:uiPriority="32" w:unhideWhenUsed="0" w:qFormat="1"/>
+    <w:lsdException w:name="Book Title" w:semiHidden="0" w:uiPriority="33" w:unhideWhenUsed="0" w:qFormat="1"/>
+    <w:lsdException w:name="Bibliography" w:uiPriority="37"/>
+    <w:lsdException w:name="TOC Heading" w:uiPriority="39" w:qFormat="1"/>
+  </w:latentStyles>
+  <w:style w:type="paragraph" w:default="1" w:styleId="Normal">
+    <w:name w:val="Normal"/>
+    <w:qFormat/>
+    <w:rsid w:val="00103570"/>
+  </w:style>
+  <w:style w:type="character" w:default="1" w:styleId="DefaultParagraphFont">
+    <w:name w:val="Default Paragraph Font"/>
+    <w:uiPriority w:val="1"/>
+    <w:semiHidden/>
+    <w:unhideWhenUsed/>
+  </w:style>
+  <w:style w:type="table" w:default="1" w:styleId="TableNormal">
+    <w:name w:val="Normal Table"/>
+    <w:uiPriority w:val="99"/>
+    <w:semiHidden/>
+    <w:unhideWhenUsed/>
+    <w:tblPr>
+      <w:tblInd w:w="0" w:type="dxa"/>
+      <w:tblCellMar>
+        <w:top w:w="0" w:type="dxa"/>
+        <w:left w:w="108" w:type="dxa"/>
+        <w:bottom w:w="0" w:type="dxa"/>
+        <w:right w:w="108" w:type="dxa"/>
+      </w:tblCellMar>
+    </w:tblPr>
+  </w:style>
+  <w:style w:type="numbering" w:default="1" w:styleId="NoList">
+    <w:name w:val="No List"/>
+    <w:uiPriority w:val="99"/>
+    <w:semiHidden/>
+    <w:unhideWhenUsed/>
+  </w:style>
+  <w:style w:type="paragraph" w:styleId="ListParagraph">
+    <w:name w:val="List Paragraph"/>
+    <w:basedOn w:val="Normal"/>
+    <w:uiPriority w:val="34"/>
+    <w:qFormat/>
+    <w:rsid w:val="002B22D6"/>
+    <w:pPr>
+      <w:ind w:left="720"/>
+      <w:contextualSpacing/>
+    </w:pPr>
+  </w:style>
+  <w:style w:type="paragraph" w:styleId="BalloonText">
+    <w:name w:val="Balloon Text"/>
+    <w:basedOn w:val="Normal"/>
+    <w:link w:val="BalloonTextChar"/>
+    <w:uiPriority w:val="99"/>
+    <w:semiHidden/>
+    <w:unhideWhenUsed/>
+    <w:rsid w:val="00A7291A"/>
+    <w:pPr>
+      <w:spacing w:after="0" w:line="240" w:lineRule="auto"/>
+    </w:pPr>
+    <w:rPr>
+      <w:rFonts w:ascii="Tahoma" w:hAnsi="Tahoma" w:cs="Tahoma"/>
+      <w:sz w:val="16"/>
+      <w:szCs w:val="16"/>
+    </w:rPr>
+  </w:style>
+  <w:style w:type="character" w:customStyle="1" w:styleId="BalloonTextChar">
+    <w:name w:val="Balloon Text Char"/>
+    <w:basedOn w:val="DefaultParagraphFont"/>
+    <w:link w:val="BalloonText"/>
+    <w:uiPriority w:val="99"/>
+    <w:semiHidden/>
+    <w:rsid w:val="00A7291A"/>
+    <w:rPr>
+      <w:rFonts w:ascii="Tahoma" w:hAnsi="Tahoma" w:cs="Tahoma"/>
+      <w:sz w:val="16"/>
+      <w:szCs w:val="16"/>
+    </w:rPr>
   </w:style>
 </w:styles>
 </file>
@@ -2707,7 +3780,7 @@
   <a:extraClrSchemeLst/>
   <a:extLst>
     <a:ext uri="{05A4C25C-085E-4340-85A3-A5531E510DB2}">
-      <thm15:themeFamily xmlns:thm15="http://schemas.microsoft.com/office/thememl/2012/main" name="Office Theme" id="{62F939B6-93AF-4DB8-9C6B-D6C7DFDC589F}" vid="{4A3C46E8-61CC-4603-A589-7422A47A8E4A}"/>
+      <thm15:themeFamily xmlns:thm15="http://schemas.microsoft.com/office/thememl/2012/main" xmlns="" name="Office Theme" id="{62F939B6-93AF-4DB8-9C6B-D6C7DFDC589F}" vid="{4A3C46E8-61CC-4603-A589-7422A47A8E4A}"/>
     </a:ext>
   </a:extLst>
 </a:theme>

</xml_diff>